<commit_message>
Modificacion de la documentacion del API
</commit_message>
<xml_diff>
--- a/Capstone Project Report.docx
+++ b/Capstone Project Report.docx
@@ -71,7 +71,7 @@
                               <w:txbxContent>
                                 <w:p>
                                   <w:pPr>
-                                    <w:pStyle w:val="Title"/>
+                                    <w:pStyle w:val="Ttulo"/>
                                     <w:rPr>
                                       <w:lang w:val="es-ES"/>
                                     </w:rPr>
@@ -108,7 +108,7 @@
                         <w:txbxContent>
                           <w:p>
                             <w:pPr>
-                              <w:pStyle w:val="Title"/>
+                              <w:pStyle w:val="Ttulo"/>
                               <w:rPr>
                                 <w:lang w:val="es-ES"/>
                               </w:rPr>
@@ -225,7 +225,7 @@
                               <w:txbxContent>
                                 <w:p>
                                   <w:pPr>
-                                    <w:pStyle w:val="Subtitle"/>
+                                    <w:pStyle w:val="Subttulo"/>
                                     <w:rPr>
                                       <w:lang w:val="es-ES"/>
                                     </w:rPr>
@@ -258,7 +258,7 @@
                         <w:txbxContent>
                           <w:p>
                             <w:pPr>
-                              <w:pStyle w:val="Subtitle"/>
+                              <w:pStyle w:val="Subttulo"/>
                               <w:rPr>
                                 <w:lang w:val="es-ES"/>
                               </w:rPr>
@@ -453,31 +453,13 @@
                                       <w:lang w:val="es-ES"/>
                                     </w:rPr>
                                   </w:pPr>
-                                  <w:proofErr w:type="spellStart"/>
                                   <w:r>
                                     <w:rPr>
                                       <w:rFonts w:ascii="Zizou Slab" w:hAnsi="Zizou Slab"/>
                                       <w:lang w:val="es-ES"/>
                                     </w:rPr>
-                                    <w:t>Team</w:t>
+                                    <w:t>Team Members</w:t>
                                   </w:r>
-                                  <w:proofErr w:type="spellEnd"/>
-                                  <w:r>
-                                    <w:rPr>
-                                      <w:rFonts w:ascii="Zizou Slab" w:hAnsi="Zizou Slab"/>
-                                      <w:lang w:val="es-ES"/>
-                                    </w:rPr>
-                                    <w:t xml:space="preserve"> </w:t>
-                                  </w:r>
-                                  <w:proofErr w:type="spellStart"/>
-                                  <w:r>
-                                    <w:rPr>
-                                      <w:rFonts w:ascii="Zizou Slab" w:hAnsi="Zizou Slab"/>
-                                      <w:lang w:val="es-ES"/>
-                                    </w:rPr>
-                                    <w:t>Members</w:t>
-                                  </w:r>
-                                  <w:proofErr w:type="spellEnd"/>
                                 </w:p>
                                 <w:p>
                                   <w:pPr>
@@ -493,18 +475,8 @@
                                       <w:sz w:val="21"/>
                                       <w:lang w:val="es-ES"/>
                                     </w:rPr>
-                                    <w:t xml:space="preserve">Diego Bustos </w:t>
+                                    <w:t>Diego Bustos Bustos</w:t>
                                   </w:r>
-                                  <w:proofErr w:type="spellStart"/>
-                                  <w:r>
-                                    <w:rPr>
-                                      <w:rFonts w:ascii="Zizou Slab" w:hAnsi="Zizou Slab"/>
-                                      <w:sz w:val="21"/>
-                                      <w:lang w:val="es-ES"/>
-                                    </w:rPr>
-                                    <w:t>Bustos</w:t>
-                                  </w:r>
-                                  <w:proofErr w:type="spellEnd"/>
                                   <w:r>
                                     <w:rPr>
                                       <w:rFonts w:ascii="Zizou Slab" w:hAnsi="Zizou Slab"/>
@@ -535,25 +507,7 @@
                                       <w:sz w:val="21"/>
                                       <w:lang w:val="es-ES"/>
                                     </w:rPr>
-                                    <w:t xml:space="preserve">            Bryan </w:t>
-                                  </w:r>
-                                  <w:proofErr w:type="spellStart"/>
-                                  <w:r>
-                                    <w:rPr>
-                                      <w:rFonts w:ascii="Zizou Slab" w:hAnsi="Zizou Slab"/>
-                                      <w:sz w:val="21"/>
-                                      <w:lang w:val="es-ES"/>
-                                    </w:rPr>
-                                    <w:t>Miramira</w:t>
-                                  </w:r>
-                                  <w:proofErr w:type="spellEnd"/>
-                                  <w:r>
-                                    <w:rPr>
-                                      <w:rFonts w:ascii="Zizou Slab" w:hAnsi="Zizou Slab"/>
-                                      <w:sz w:val="21"/>
-                                      <w:lang w:val="es-ES"/>
-                                    </w:rPr>
-                                    <w:t xml:space="preserve"> Morales</w:t>
+                                    <w:t xml:space="preserve">            Bryan Miramira Morales</w:t>
                                   </w:r>
                                   <w:r>
                                     <w:rPr>
@@ -621,23 +575,13 @@
                                       <w:lang w:val="es-ES"/>
                                     </w:rPr>
                                   </w:pPr>
-                                  <w:proofErr w:type="spellStart"/>
                                   <w:r>
                                     <w:rPr>
                                       <w:rFonts w:ascii="Zizou Slab" w:hAnsi="Zizou Slab"/>
                                       <w:sz w:val="21"/>
                                       <w:lang w:val="es-ES"/>
                                     </w:rPr>
-                                    <w:t>Juanelv</w:t>
-                                  </w:r>
-                                  <w:proofErr w:type="spellEnd"/>
-                                  <w:r>
-                                    <w:rPr>
-                                      <w:rFonts w:ascii="Zizou Slab" w:hAnsi="Zizou Slab"/>
-                                      <w:sz w:val="21"/>
-                                      <w:lang w:val="es-ES"/>
-                                    </w:rPr>
-                                    <w:t xml:space="preserve"> Salgado Sánchez</w:t>
+                                    <w:t>Juanelv Salgado Sánchez</w:t>
                                   </w:r>
                                   <w:r>
                                     <w:rPr>
@@ -706,31 +650,13 @@
                                 <w:lang w:val="es-ES"/>
                               </w:rPr>
                             </w:pPr>
-                            <w:proofErr w:type="spellStart"/>
                             <w:r>
                               <w:rPr>
                                 <w:rFonts w:ascii="Zizou Slab" w:hAnsi="Zizou Slab"/>
                                 <w:lang w:val="es-ES"/>
                               </w:rPr>
-                              <w:t>Team</w:t>
+                              <w:t>Team Members</w:t>
                             </w:r>
-                            <w:proofErr w:type="spellEnd"/>
-                            <w:r>
-                              <w:rPr>
-                                <w:rFonts w:ascii="Zizou Slab" w:hAnsi="Zizou Slab"/>
-                                <w:lang w:val="es-ES"/>
-                              </w:rPr>
-                              <w:t xml:space="preserve"> </w:t>
-                            </w:r>
-                            <w:proofErr w:type="spellStart"/>
-                            <w:r>
-                              <w:rPr>
-                                <w:rFonts w:ascii="Zizou Slab" w:hAnsi="Zizou Slab"/>
-                                <w:lang w:val="es-ES"/>
-                              </w:rPr>
-                              <w:t>Members</w:t>
-                            </w:r>
-                            <w:proofErr w:type="spellEnd"/>
                           </w:p>
                           <w:p>
                             <w:pPr>
@@ -746,18 +672,8 @@
                                 <w:sz w:val="21"/>
                                 <w:lang w:val="es-ES"/>
                               </w:rPr>
-                              <w:t xml:space="preserve">Diego Bustos </w:t>
+                              <w:t>Diego Bustos Bustos</w:t>
                             </w:r>
-                            <w:proofErr w:type="spellStart"/>
-                            <w:r>
-                              <w:rPr>
-                                <w:rFonts w:ascii="Zizou Slab" w:hAnsi="Zizou Slab"/>
-                                <w:sz w:val="21"/>
-                                <w:lang w:val="es-ES"/>
-                              </w:rPr>
-                              <w:t>Bustos</w:t>
-                            </w:r>
-                            <w:proofErr w:type="spellEnd"/>
                             <w:r>
                               <w:rPr>
                                 <w:rFonts w:ascii="Zizou Slab" w:hAnsi="Zizou Slab"/>
@@ -788,25 +704,7 @@
                                 <w:sz w:val="21"/>
                                 <w:lang w:val="es-ES"/>
                               </w:rPr>
-                              <w:t xml:space="preserve">            Bryan </w:t>
-                            </w:r>
-                            <w:proofErr w:type="spellStart"/>
-                            <w:r>
-                              <w:rPr>
-                                <w:rFonts w:ascii="Zizou Slab" w:hAnsi="Zizou Slab"/>
-                                <w:sz w:val="21"/>
-                                <w:lang w:val="es-ES"/>
-                              </w:rPr>
-                              <w:t>Miramira</w:t>
-                            </w:r>
-                            <w:proofErr w:type="spellEnd"/>
-                            <w:r>
-                              <w:rPr>
-                                <w:rFonts w:ascii="Zizou Slab" w:hAnsi="Zizou Slab"/>
-                                <w:sz w:val="21"/>
-                                <w:lang w:val="es-ES"/>
-                              </w:rPr>
-                              <w:t xml:space="preserve"> Morales</w:t>
+                              <w:t xml:space="preserve">            Bryan Miramira Morales</w:t>
                             </w:r>
                             <w:r>
                               <w:rPr>
@@ -874,23 +772,13 @@
                                 <w:lang w:val="es-ES"/>
                               </w:rPr>
                             </w:pPr>
-                            <w:proofErr w:type="spellStart"/>
                             <w:r>
                               <w:rPr>
                                 <w:rFonts w:ascii="Zizou Slab" w:hAnsi="Zizou Slab"/>
                                 <w:sz w:val="21"/>
                                 <w:lang w:val="es-ES"/>
                               </w:rPr>
-                              <w:t>Juanelv</w:t>
-                            </w:r>
-                            <w:proofErr w:type="spellEnd"/>
-                            <w:r>
-                              <w:rPr>
-                                <w:rFonts w:ascii="Zizou Slab" w:hAnsi="Zizou Slab"/>
-                                <w:sz w:val="21"/>
-                                <w:lang w:val="es-ES"/>
-                              </w:rPr>
-                              <w:t xml:space="preserve"> Salgado Sánchez</w:t>
+                              <w:t>Juanelv Salgado Sánchez</w:t>
                             </w:r>
                             <w:r>
                               <w:rPr>
@@ -1530,10 +1418,7 @@
     </w:p>
     <w:p>
       <w:pPr>
-        <w:pStyle w:val="TOCHeading"/>
-        <w:rPr>
-          <w:rFonts w:hint="eastAsia"/>
-        </w:rPr>
+        <w:pStyle w:val="TtuloTDC"/>
       </w:pPr>
       <w:r>
         <w:lastRenderedPageBreak/>
@@ -1632,7 +1517,7 @@
     <w:p/>
     <w:p>
       <w:pPr>
-        <w:pStyle w:val="TOC2"/>
+        <w:pStyle w:val="TDC2"/>
         <w:tabs>
           <w:tab w:val="right" w:leader="dot" w:pos="9926"/>
         </w:tabs>
@@ -1672,7 +1557,7 @@
       <w:hyperlink w:anchor="_Toc20443727" w:history="1">
         <w:r>
           <w:rPr>
-            <w:rStyle w:val="Hyperlink"/>
+            <w:rStyle w:val="Hipervnculo"/>
             <w:noProof/>
             <w:lang w:val="es-ES"/>
           </w:rPr>
@@ -1730,7 +1615,7 @@
     </w:p>
     <w:p>
       <w:pPr>
-        <w:pStyle w:val="TOC3"/>
+        <w:pStyle w:val="TDC3"/>
         <w:tabs>
           <w:tab w:val="right" w:leader="dot" w:pos="9926"/>
         </w:tabs>
@@ -1746,7 +1631,7 @@
       <w:hyperlink w:anchor="_Toc20443728" w:history="1">
         <w:r>
           <w:rPr>
-            <w:rStyle w:val="Hyperlink"/>
+            <w:rStyle w:val="Hipervnculo"/>
             <w:b/>
             <w:i/>
             <w:noProof/>
@@ -1806,7 +1691,7 @@
     </w:p>
     <w:p>
       <w:pPr>
-        <w:pStyle w:val="TOC3"/>
+        <w:pStyle w:val="TDC3"/>
         <w:tabs>
           <w:tab w:val="right" w:leader="dot" w:pos="9926"/>
         </w:tabs>
@@ -1822,7 +1707,7 @@
       <w:hyperlink w:anchor="_Toc20443729" w:history="1">
         <w:r>
           <w:rPr>
-            <w:rStyle w:val="Hyperlink"/>
+            <w:rStyle w:val="Hipervnculo"/>
             <w:b/>
             <w:i/>
             <w:noProof/>
@@ -1882,7 +1767,7 @@
     </w:p>
     <w:p>
       <w:pPr>
-        <w:pStyle w:val="TOC3"/>
+        <w:pStyle w:val="TDC3"/>
         <w:tabs>
           <w:tab w:val="right" w:leader="dot" w:pos="9926"/>
         </w:tabs>
@@ -1898,7 +1783,7 @@
       <w:hyperlink w:anchor="_Toc20443730" w:history="1">
         <w:r>
           <w:rPr>
-            <w:rStyle w:val="Hyperlink"/>
+            <w:rStyle w:val="Hipervnculo"/>
             <w:b/>
             <w:i/>
             <w:noProof/>
@@ -1958,7 +1843,7 @@
     </w:p>
     <w:p>
       <w:pPr>
-        <w:pStyle w:val="TOC3"/>
+        <w:pStyle w:val="TDC3"/>
         <w:tabs>
           <w:tab w:val="right" w:leader="dot" w:pos="9926"/>
         </w:tabs>
@@ -1974,7 +1859,7 @@
       <w:hyperlink w:anchor="_Toc20443731" w:history="1">
         <w:r>
           <w:rPr>
-            <w:rStyle w:val="Hyperlink"/>
+            <w:rStyle w:val="Hipervnculo"/>
             <w:b/>
             <w:i/>
             <w:noProof/>
@@ -2034,7 +1919,7 @@
     </w:p>
     <w:p>
       <w:pPr>
-        <w:pStyle w:val="TOC3"/>
+        <w:pStyle w:val="TDC3"/>
         <w:tabs>
           <w:tab w:val="right" w:leader="dot" w:pos="9926"/>
         </w:tabs>
@@ -2050,7 +1935,7 @@
       <w:hyperlink w:anchor="_Toc20443732" w:history="1">
         <w:r>
           <w:rPr>
-            <w:rStyle w:val="Hyperlink"/>
+            <w:rStyle w:val="Hipervnculo"/>
             <w:b/>
             <w:i/>
             <w:noProof/>
@@ -2110,7 +1995,7 @@
     </w:p>
     <w:p>
       <w:pPr>
-        <w:pStyle w:val="TOC3"/>
+        <w:pStyle w:val="TDC3"/>
         <w:tabs>
           <w:tab w:val="right" w:leader="dot" w:pos="9926"/>
         </w:tabs>
@@ -2126,7 +2011,7 @@
       <w:hyperlink w:anchor="_Toc20443733" w:history="1">
         <w:r>
           <w:rPr>
-            <w:rStyle w:val="Hyperlink"/>
+            <w:rStyle w:val="Hipervnculo"/>
             <w:b/>
             <w:i/>
             <w:noProof/>
@@ -2186,7 +2071,7 @@
     </w:p>
     <w:p>
       <w:pPr>
-        <w:pStyle w:val="TOC2"/>
+        <w:pStyle w:val="TDC2"/>
         <w:tabs>
           <w:tab w:val="right" w:leader="dot" w:pos="9926"/>
         </w:tabs>
@@ -2201,7 +2086,7 @@
       <w:hyperlink w:anchor="_Toc20443734" w:history="1">
         <w:r>
           <w:rPr>
-            <w:rStyle w:val="Hyperlink"/>
+            <w:rStyle w:val="Hipervnculo"/>
             <w:noProof/>
             <w:lang w:val="es-ES"/>
           </w:rPr>
@@ -2259,7 +2144,7 @@
     </w:p>
     <w:p>
       <w:pPr>
-        <w:pStyle w:val="TOC3"/>
+        <w:pStyle w:val="TDC3"/>
         <w:tabs>
           <w:tab w:val="right" w:leader="dot" w:pos="9926"/>
         </w:tabs>
@@ -2275,7 +2160,7 @@
       <w:hyperlink w:anchor="_Toc20443735" w:history="1">
         <w:r>
           <w:rPr>
-            <w:rStyle w:val="Hyperlink"/>
+            <w:rStyle w:val="Hipervnculo"/>
             <w:b/>
             <w:i/>
             <w:noProof/>
@@ -2335,7 +2220,7 @@
     </w:p>
     <w:p>
       <w:pPr>
-        <w:pStyle w:val="TOC3"/>
+        <w:pStyle w:val="TDC3"/>
         <w:tabs>
           <w:tab w:val="right" w:leader="dot" w:pos="9926"/>
         </w:tabs>
@@ -2351,7 +2236,7 @@
       <w:hyperlink w:anchor="_Toc20443736" w:history="1">
         <w:r>
           <w:rPr>
-            <w:rStyle w:val="Hyperlink"/>
+            <w:rStyle w:val="Hipervnculo"/>
             <w:b/>
             <w:i/>
             <w:noProof/>
@@ -2411,7 +2296,7 @@
     </w:p>
     <w:p>
       <w:pPr>
-        <w:pStyle w:val="TOC3"/>
+        <w:pStyle w:val="TDC3"/>
         <w:tabs>
           <w:tab w:val="right" w:leader="dot" w:pos="9926"/>
         </w:tabs>
@@ -2427,7 +2312,7 @@
       <w:hyperlink w:anchor="_Toc20443737" w:history="1">
         <w:r>
           <w:rPr>
-            <w:rStyle w:val="Hyperlink"/>
+            <w:rStyle w:val="Hipervnculo"/>
             <w:b/>
             <w:i/>
             <w:noProof/>
@@ -2487,7 +2372,7 @@
     </w:p>
     <w:p>
       <w:pPr>
-        <w:pStyle w:val="TOC3"/>
+        <w:pStyle w:val="TDC3"/>
         <w:tabs>
           <w:tab w:val="right" w:leader="dot" w:pos="9926"/>
         </w:tabs>
@@ -2503,7 +2388,7 @@
       <w:hyperlink w:anchor="_Toc20443738" w:history="1">
         <w:r>
           <w:rPr>
-            <w:rStyle w:val="Hyperlink"/>
+            <w:rStyle w:val="Hipervnculo"/>
             <w:b/>
             <w:i/>
             <w:noProof/>
@@ -2563,7 +2448,7 @@
     </w:p>
     <w:p>
       <w:pPr>
-        <w:pStyle w:val="TOC3"/>
+        <w:pStyle w:val="TDC3"/>
         <w:tabs>
           <w:tab w:val="right" w:leader="dot" w:pos="9926"/>
         </w:tabs>
@@ -2579,7 +2464,7 @@
       <w:hyperlink w:anchor="_Toc20443739" w:history="1">
         <w:r>
           <w:rPr>
-            <w:rStyle w:val="Hyperlink"/>
+            <w:rStyle w:val="Hipervnculo"/>
             <w:b/>
             <w:i/>
             <w:noProof/>
@@ -2639,7 +2524,7 @@
     </w:p>
     <w:p>
       <w:pPr>
-        <w:pStyle w:val="TOC3"/>
+        <w:pStyle w:val="TDC3"/>
         <w:tabs>
           <w:tab w:val="right" w:leader="dot" w:pos="9926"/>
         </w:tabs>
@@ -2655,7 +2540,7 @@
       <w:hyperlink w:anchor="_Toc20443740" w:history="1">
         <w:r>
           <w:rPr>
-            <w:rStyle w:val="Hyperlink"/>
+            <w:rStyle w:val="Hipervnculo"/>
             <w:b/>
             <w:i/>
             <w:noProof/>
@@ -2714,7 +2599,7 @@
     </w:p>
     <w:p>
       <w:pPr>
-        <w:pStyle w:val="TOC2"/>
+        <w:pStyle w:val="TDC2"/>
         <w:tabs>
           <w:tab w:val="right" w:leader="dot" w:pos="9926"/>
         </w:tabs>
@@ -2729,7 +2614,7 @@
       <w:hyperlink w:anchor="_Toc20443741" w:history="1">
         <w:r>
           <w:rPr>
-            <w:rStyle w:val="Hyperlink"/>
+            <w:rStyle w:val="Hipervnculo"/>
             <w:noProof/>
             <w:lang w:val="es-PE"/>
           </w:rPr>
@@ -2787,7 +2672,7 @@
     </w:p>
     <w:p>
       <w:pPr>
-        <w:pStyle w:val="TOC3"/>
+        <w:pStyle w:val="TDC3"/>
         <w:tabs>
           <w:tab w:val="right" w:leader="dot" w:pos="9926"/>
         </w:tabs>
@@ -2803,7 +2688,7 @@
       <w:hyperlink w:anchor="_Toc20443742" w:history="1">
         <w:r>
           <w:rPr>
-            <w:rStyle w:val="Hyperlink"/>
+            <w:rStyle w:val="Hipervnculo"/>
             <w:b/>
             <w:i/>
             <w:noProof/>
@@ -2863,7 +2748,7 @@
     </w:p>
     <w:p>
       <w:pPr>
-        <w:pStyle w:val="TOC3"/>
+        <w:pStyle w:val="TDC3"/>
         <w:tabs>
           <w:tab w:val="right" w:leader="dot" w:pos="9926"/>
         </w:tabs>
@@ -2879,7 +2764,7 @@
       <w:hyperlink w:anchor="_Toc20443743" w:history="1">
         <w:r>
           <w:rPr>
-            <w:rStyle w:val="Hyperlink"/>
+            <w:rStyle w:val="Hipervnculo"/>
             <w:b/>
             <w:i/>
             <w:noProof/>
@@ -2939,7 +2824,7 @@
     </w:p>
     <w:p>
       <w:pPr>
-        <w:pStyle w:val="TOC3"/>
+        <w:pStyle w:val="TDC3"/>
         <w:tabs>
           <w:tab w:val="right" w:leader="dot" w:pos="9926"/>
         </w:tabs>
@@ -2955,7 +2840,7 @@
       <w:hyperlink w:anchor="_Toc20443744" w:history="1">
         <w:r>
           <w:rPr>
-            <w:rStyle w:val="Hyperlink"/>
+            <w:rStyle w:val="Hipervnculo"/>
             <w:b/>
             <w:i/>
             <w:noProof/>
@@ -3015,7 +2900,7 @@
     </w:p>
     <w:p>
       <w:pPr>
-        <w:pStyle w:val="TOC3"/>
+        <w:pStyle w:val="TDC3"/>
         <w:tabs>
           <w:tab w:val="right" w:leader="dot" w:pos="9926"/>
         </w:tabs>
@@ -3031,7 +2916,7 @@
       <w:hyperlink w:anchor="_Toc20443745" w:history="1">
         <w:r>
           <w:rPr>
-            <w:rStyle w:val="Hyperlink"/>
+            <w:rStyle w:val="Hipervnculo"/>
             <w:b/>
             <w:i/>
             <w:noProof/>
@@ -3090,7 +2975,7 @@
     </w:p>
     <w:p>
       <w:pPr>
-        <w:pStyle w:val="TOC2"/>
+        <w:pStyle w:val="TDC2"/>
         <w:tabs>
           <w:tab w:val="right" w:leader="dot" w:pos="9926"/>
         </w:tabs>
@@ -3105,7 +2990,7 @@
       <w:hyperlink w:anchor="_Toc20443746" w:history="1">
         <w:r>
           <w:rPr>
-            <w:rStyle w:val="Hyperlink"/>
+            <w:rStyle w:val="Hipervnculo"/>
             <w:noProof/>
             <w:lang w:val="es-ES"/>
           </w:rPr>
@@ -3163,7 +3048,7 @@
     </w:p>
     <w:p>
       <w:pPr>
-        <w:pStyle w:val="TOC3"/>
+        <w:pStyle w:val="TDC3"/>
         <w:tabs>
           <w:tab w:val="right" w:leader="dot" w:pos="9926"/>
         </w:tabs>
@@ -3179,7 +3064,7 @@
       <w:hyperlink w:anchor="_Toc20443747" w:history="1">
         <w:r>
           <w:rPr>
-            <w:rStyle w:val="Hyperlink"/>
+            <w:rStyle w:val="Hipervnculo"/>
             <w:b/>
             <w:i/>
             <w:noProof/>
@@ -3239,7 +3124,7 @@
     </w:p>
     <w:p>
       <w:pPr>
-        <w:pStyle w:val="TOC3"/>
+        <w:pStyle w:val="TDC3"/>
         <w:tabs>
           <w:tab w:val="right" w:leader="dot" w:pos="9926"/>
         </w:tabs>
@@ -3258,7 +3143,7 @@
       <w:hyperlink w:anchor="_Toc20443747" w:history="1">
         <w:r>
           <w:rPr>
-            <w:rStyle w:val="Hyperlink"/>
+            <w:rStyle w:val="Hipervnculo"/>
             <w:b/>
             <w:i/>
             <w:noProof/>
@@ -3552,7 +3437,7 @@
     </w:p>
     <w:p>
       <w:pPr>
-        <w:pStyle w:val="Heading2"/>
+        <w:pStyle w:val="Ttulo2"/>
         <w:rPr>
           <w:caps w:val="0"/>
           <w:lang w:val="es-ES"/>
@@ -3620,7 +3505,7 @@
                             <w:pPr>
                               <w:jc w:val="center"/>
                               <w:rPr>
-                                <w:rFonts w:ascii="Solano Gothic MVB  Light" w:hAnsi="Solano Gothic MVB  Light" w:hint="eastAsia"/>
+                                <w:rFonts w:ascii="Solano Gothic MVB  Light" w:hAnsi="Solano Gothic MVB  Light"/>
                                 <w:sz w:val="144"/>
                                 <w:lang w:val="es-ES"/>
                               </w:rPr>
@@ -3663,7 +3548,7 @@
                       <w:pPr>
                         <w:jc w:val="center"/>
                         <w:rPr>
-                          <w:rFonts w:ascii="Solano Gothic MVB  Light" w:hAnsi="Solano Gothic MVB  Light" w:hint="eastAsia"/>
+                          <w:rFonts w:ascii="Solano Gothic MVB  Light" w:hAnsi="Solano Gothic MVB  Light"/>
                           <w:sz w:val="144"/>
                           <w:lang w:val="es-ES"/>
                         </w:rPr>
@@ -3702,7 +3587,7 @@
     </w:p>
     <w:p>
       <w:pPr>
-        <w:pStyle w:val="Heading3"/>
+        <w:pStyle w:val="Ttulo3"/>
         <w:rPr>
           <w:b/>
           <w:i/>
@@ -3729,7 +3614,6 @@
           <w:lang w:val="es-ES"/>
         </w:rPr>
       </w:pPr>
-      <w:proofErr w:type="spellStart"/>
       <w:r>
         <w:rPr>
           <w:color w:val="auto"/>
@@ -3751,11 +3635,10 @@
         </w:rPr>
         <w:t>Ride</w:t>
       </w:r>
-      <w:proofErr w:type="spellEnd"/>
     </w:p>
     <w:p>
       <w:pPr>
-        <w:pStyle w:val="Heading3"/>
+        <w:pStyle w:val="Ttulo3"/>
         <w:rPr>
           <w:b/>
           <w:i/>
@@ -3835,7 +3718,7 @@
     </w:p>
     <w:p>
       <w:pPr>
-        <w:pStyle w:val="Heading3"/>
+        <w:pStyle w:val="Ttulo3"/>
         <w:rPr>
           <w:b/>
           <w:i/>
@@ -3940,7 +3823,7 @@
     </w:p>
     <w:p>
       <w:pPr>
-        <w:pStyle w:val="Heading3"/>
+        <w:pStyle w:val="Ttulo3"/>
         <w:rPr>
           <w:b/>
           <w:i/>
@@ -4584,7 +4467,7 @@
     </w:p>
     <w:p>
       <w:pPr>
-        <w:pStyle w:val="Heading3"/>
+        <w:pStyle w:val="Ttulo3"/>
         <w:rPr>
           <w:b/>
           <w:i/>
@@ -4625,7 +4508,7 @@
     </w:p>
     <w:p>
       <w:pPr>
-        <w:pStyle w:val="ListParagraph"/>
+        <w:pStyle w:val="Prrafodelista"/>
         <w:numPr>
           <w:ilvl w:val="0"/>
           <w:numId w:val="6"/>
@@ -4708,7 +4591,7 @@
     </w:p>
     <w:p>
       <w:pPr>
-        <w:pStyle w:val="ListParagraph"/>
+        <w:pStyle w:val="Prrafodelista"/>
         <w:numPr>
           <w:ilvl w:val="0"/>
           <w:numId w:val="6"/>
@@ -4751,23 +4634,7 @@
           <w:color w:val="auto"/>
           <w:lang w:val="es-ES"/>
         </w:rPr>
-        <w:t xml:space="preserve"> en </w:t>
-      </w:r>
-      <w:proofErr w:type="spellStart"/>
-      <w:r>
-        <w:rPr>
-          <w:color w:val="auto"/>
-          <w:lang w:val="es-ES"/>
-        </w:rPr>
-        <w:t>UPCRide</w:t>
-      </w:r>
-      <w:proofErr w:type="spellEnd"/>
-      <w:r>
-        <w:rPr>
-          <w:color w:val="auto"/>
-          <w:lang w:val="es-ES"/>
-        </w:rPr>
-        <w:t xml:space="preserve">, </w:t>
+        <w:t xml:space="preserve"> en UPCRide, </w:t>
       </w:r>
       <w:r>
         <w:rPr>
@@ -4807,7 +4674,7 @@
     </w:p>
     <w:p>
       <w:pPr>
-        <w:pStyle w:val="ListParagraph"/>
+        <w:pStyle w:val="Prrafodelista"/>
         <w:numPr>
           <w:ilvl w:val="0"/>
           <w:numId w:val="6"/>
@@ -4946,7 +4813,7 @@
     </w:p>
     <w:p>
       <w:pPr>
-        <w:pStyle w:val="ListParagraph"/>
+        <w:pStyle w:val="Prrafodelista"/>
         <w:numPr>
           <w:ilvl w:val="0"/>
           <w:numId w:val="6"/>
@@ -5015,7 +4882,7 @@
     </w:p>
     <w:p>
       <w:pPr>
-        <w:pStyle w:val="ListParagraph"/>
+        <w:pStyle w:val="Prrafodelista"/>
         <w:numPr>
           <w:ilvl w:val="0"/>
           <w:numId w:val="6"/>
@@ -5070,7 +4937,7 @@
     </w:p>
     <w:p>
       <w:pPr>
-        <w:pStyle w:val="Heading3"/>
+        <w:pStyle w:val="Ttulo3"/>
         <w:rPr>
           <w:b/>
           <w:i/>
@@ -5081,7 +4948,7 @@
     </w:p>
     <w:p>
       <w:pPr>
-        <w:pStyle w:val="Heading3"/>
+        <w:pStyle w:val="Ttulo3"/>
         <w:rPr>
           <w:b/>
           <w:i/>
@@ -5092,7 +4959,7 @@
     </w:p>
     <w:p>
       <w:pPr>
-        <w:pStyle w:val="Heading3"/>
+        <w:pStyle w:val="Ttulo3"/>
         <w:rPr>
           <w:b/>
           <w:i/>
@@ -5103,7 +4970,7 @@
     </w:p>
     <w:p>
       <w:pPr>
-        <w:pStyle w:val="Heading3"/>
+        <w:pStyle w:val="Ttulo3"/>
         <w:rPr>
           <w:b/>
           <w:i/>
@@ -5114,7 +4981,7 @@
     </w:p>
     <w:p>
       <w:pPr>
-        <w:pStyle w:val="Heading3"/>
+        <w:pStyle w:val="Ttulo3"/>
         <w:rPr>
           <w:b/>
           <w:i/>
@@ -5191,20 +5058,9 @@
           <w:sz w:val="44"/>
           <w:lang w:val="es-ES"/>
         </w:rPr>
-        <w:t xml:space="preserve">Lean UX </w:t>
-      </w:r>
-      <w:proofErr w:type="spellStart"/>
-      <w:r>
-        <w:rPr>
-          <w:b/>
-          <w:i/>
-          <w:sz w:val="44"/>
-          <w:lang w:val="es-ES"/>
-        </w:rPr>
-        <w:t>Canvas</w:t>
+        <w:t>Lean UX Canvas</w:t>
       </w:r>
       <w:bookmarkEnd w:id="6"/>
-      <w:proofErr w:type="spellEnd"/>
     </w:p>
     <w:p>
       <w:pPr>
@@ -5457,7 +5313,7 @@
     </w:p>
     <w:p>
       <w:pPr>
-        <w:pStyle w:val="Heading2"/>
+        <w:pStyle w:val="Ttulo2"/>
         <w:rPr>
           <w:lang w:val="es-ES"/>
         </w:rPr>
@@ -5524,7 +5380,7 @@
                             <w:pPr>
                               <w:jc w:val="center"/>
                               <w:rPr>
-                                <w:rFonts w:ascii="Solano Gothic MVB  Light" w:hAnsi="Solano Gothic MVB  Light" w:hint="eastAsia"/>
+                                <w:rFonts w:ascii="Solano Gothic MVB  Light" w:hAnsi="Solano Gothic MVB  Light"/>
                                 <w:sz w:val="144"/>
                                 <w:lang w:val="es-ES"/>
                               </w:rPr>
@@ -5567,7 +5423,7 @@
                       <w:pPr>
                         <w:jc w:val="center"/>
                         <w:rPr>
-                          <w:rFonts w:ascii="Solano Gothic MVB  Light" w:hAnsi="Solano Gothic MVB  Light" w:hint="eastAsia"/>
+                          <w:rFonts w:ascii="Solano Gothic MVB  Light" w:hAnsi="Solano Gothic MVB  Light"/>
                           <w:sz w:val="144"/>
                           <w:lang w:val="es-ES"/>
                         </w:rPr>
@@ -5588,7 +5444,6 @@
           </mc:Fallback>
         </mc:AlternateContent>
       </w:r>
-      <w:proofErr w:type="spellStart"/>
       <w:r>
         <w:rPr>
           <w:caps w:val="0"/>
@@ -5597,7 +5452,6 @@
         <w:t>Needfinding</w:t>
       </w:r>
       <w:bookmarkEnd w:id="7"/>
-      <w:proofErr w:type="spellEnd"/>
     </w:p>
     <w:p>
       <w:pPr>
@@ -5611,7 +5465,7 @@
     </w:p>
     <w:p>
       <w:pPr>
-        <w:pStyle w:val="Heading3"/>
+        <w:pStyle w:val="Ttulo3"/>
         <w:rPr>
           <w:b/>
           <w:i/>
@@ -5642,7 +5496,7 @@
     </w:p>
     <w:p>
       <w:pPr>
-        <w:pStyle w:val="Heading4"/>
+        <w:pStyle w:val="Ttulo4"/>
         <w:rPr>
           <w:rFonts w:eastAsiaTheme="minorEastAsia" w:cstheme="minorBidi"/>
           <w:b w:val="0"/>
@@ -5744,7 +5598,7 @@
           </w:tcPr>
           <w:p>
             <w:pPr>
-              <w:pStyle w:val="Heading4"/>
+              <w:pStyle w:val="Ttulo4"/>
               <w:spacing w:line="276" w:lineRule="auto"/>
               <w:jc w:val="center"/>
               <w:rPr>
@@ -5794,7 +5648,7 @@
           </w:tcPr>
           <w:p>
             <w:pPr>
-              <w:pStyle w:val="Heading4"/>
+              <w:pStyle w:val="Ttulo4"/>
               <w:spacing w:line="276" w:lineRule="auto"/>
               <w:jc w:val="center"/>
               <w:rPr>
@@ -5808,7 +5662,6 @@
                 <w:lang w:val="es-ES"/>
               </w:rPr>
             </w:pPr>
-            <w:proofErr w:type="spellStart"/>
             <w:r>
               <w:rPr>
                 <w:rFonts w:eastAsiaTheme="minorEastAsia" w:cstheme="minorBidi"/>
@@ -5822,7 +5675,6 @@
               </w:rPr>
               <w:t>UPCRide</w:t>
             </w:r>
-            <w:proofErr w:type="spellEnd"/>
           </w:p>
         </w:tc>
         <w:tc>
@@ -5846,7 +5698,7 @@
           </w:tcPr>
           <w:p>
             <w:pPr>
-              <w:pStyle w:val="Heading4"/>
+              <w:pStyle w:val="Ttulo4"/>
               <w:spacing w:line="276" w:lineRule="auto"/>
               <w:jc w:val="center"/>
               <w:rPr>
@@ -5860,7 +5712,6 @@
                 <w:lang w:val="es-ES"/>
               </w:rPr>
             </w:pPr>
-            <w:proofErr w:type="spellStart"/>
             <w:r>
               <w:rPr>
                 <w:rFonts w:eastAsiaTheme="minorEastAsia" w:cstheme="minorBidi"/>
@@ -5874,7 +5725,6 @@
               </w:rPr>
               <w:t>Taxibeat</w:t>
             </w:r>
-            <w:proofErr w:type="spellEnd"/>
           </w:p>
         </w:tc>
         <w:tc>
@@ -5898,7 +5748,7 @@
           </w:tcPr>
           <w:p>
             <w:pPr>
-              <w:pStyle w:val="Heading4"/>
+              <w:pStyle w:val="Ttulo4"/>
               <w:spacing w:line="276" w:lineRule="auto"/>
               <w:jc w:val="center"/>
               <w:rPr>
@@ -5953,7 +5803,7 @@
           </w:tcPr>
           <w:p>
             <w:pPr>
-              <w:pStyle w:val="Heading4"/>
+              <w:pStyle w:val="Ttulo4"/>
               <w:spacing w:line="276" w:lineRule="auto"/>
               <w:jc w:val="center"/>
               <w:rPr>
@@ -6000,7 +5850,7 @@
           </w:tcPr>
           <w:p>
             <w:pPr>
-              <w:pStyle w:val="Heading4"/>
+              <w:pStyle w:val="Ttulo4"/>
               <w:spacing w:line="276" w:lineRule="auto"/>
               <w:jc w:val="center"/>
               <w:rPr>
@@ -6023,10 +5873,33 @@
                 <w:sz w:val="22"/>
                 <w:lang w:val="es-ES"/>
               </w:rPr>
-              <w:t xml:space="preserve">Uso de moneda virtual </w:t>
+              <w:t>Uso de moneda virtual InnovaCoins</w:t>
             </w:r>
-            <w:proofErr w:type="spellStart"/>
-            <w:r>
+          </w:p>
+        </w:tc>
+        <w:tc>
+          <w:tcPr>
+            <w:tcW w:w="0" w:type="auto"/>
+            <w:tcBorders>
+              <w:top w:val="single" w:sz="6" w:space="0" w:color="CCCCCC"/>
+              <w:left w:val="single" w:sz="6" w:space="0" w:color="CCCCCC"/>
+              <w:bottom w:val="single" w:sz="6" w:space="0" w:color="000000"/>
+              <w:right w:val="single" w:sz="6" w:space="0" w:color="000000"/>
+            </w:tcBorders>
+            <w:tcMar>
+              <w:top w:w="0" w:type="dxa"/>
+              <w:left w:w="45" w:type="dxa"/>
+              <w:bottom w:w="0" w:type="dxa"/>
+              <w:right w:w="45" w:type="dxa"/>
+            </w:tcMar>
+            <w:vAlign w:val="center"/>
+            <w:hideMark/>
+          </w:tcPr>
+          <w:p>
+            <w:pPr>
+              <w:pStyle w:val="Ttulo4"/>
+              <w:spacing w:line="276" w:lineRule="auto"/>
+              <w:jc w:val="center"/>
               <w:rPr>
                 <w:rFonts w:eastAsiaTheme="minorEastAsia" w:cstheme="minorBidi"/>
                 <w:b w:val="0"/>
@@ -6036,34 +5909,8 @@
                 <w:sz w:val="22"/>
                 <w:lang w:val="es-ES"/>
               </w:rPr>
-              <w:t>InnovaCoins</w:t>
-            </w:r>
-            <w:proofErr w:type="spellEnd"/>
-          </w:p>
-        </w:tc>
-        <w:tc>
-          <w:tcPr>
-            <w:tcW w:w="0" w:type="auto"/>
-            <w:tcBorders>
-              <w:top w:val="single" w:sz="6" w:space="0" w:color="CCCCCC"/>
-              <w:left w:val="single" w:sz="6" w:space="0" w:color="CCCCCC"/>
-              <w:bottom w:val="single" w:sz="6" w:space="0" w:color="000000"/>
-              <w:right w:val="single" w:sz="6" w:space="0" w:color="000000"/>
-            </w:tcBorders>
-            <w:tcMar>
-              <w:top w:w="0" w:type="dxa"/>
-              <w:left w:w="45" w:type="dxa"/>
-              <w:bottom w:w="0" w:type="dxa"/>
-              <w:right w:w="45" w:type="dxa"/>
-            </w:tcMar>
-            <w:vAlign w:val="center"/>
-            <w:hideMark/>
-          </w:tcPr>
-          <w:p>
-            <w:pPr>
-              <w:pStyle w:val="Heading4"/>
-              <w:spacing w:line="276" w:lineRule="auto"/>
-              <w:jc w:val="center"/>
+            </w:pPr>
+            <w:r>
               <w:rPr>
                 <w:rFonts w:eastAsiaTheme="minorEastAsia" w:cstheme="minorBidi"/>
                 <w:b w:val="0"/>
@@ -6073,17 +5920,6 @@
                 <w:sz w:val="22"/>
                 <w:lang w:val="es-ES"/>
               </w:rPr>
-            </w:pPr>
-            <w:r>
-              <w:rPr>
-                <w:rFonts w:eastAsiaTheme="minorEastAsia" w:cstheme="minorBidi"/>
-                <w:b w:val="0"/>
-                <w:color w:val="auto"/>
-                <w:spacing w:val="0"/>
-                <w:kern w:val="0"/>
-                <w:sz w:val="22"/>
-                <w:lang w:val="es-ES"/>
-              </w:rPr>
               <w:t>Pago con efectivo o tarjeta</w:t>
             </w:r>
           </w:p>
@@ -6108,7 +5944,7 @@
           </w:tcPr>
           <w:p>
             <w:pPr>
-              <w:pStyle w:val="Heading4"/>
+              <w:pStyle w:val="Ttulo4"/>
               <w:spacing w:line="276" w:lineRule="auto"/>
               <w:jc w:val="center"/>
               <w:rPr>
@@ -6161,7 +5997,7 @@
           </w:tcPr>
           <w:p>
             <w:pPr>
-              <w:pStyle w:val="Heading4"/>
+              <w:pStyle w:val="Ttulo4"/>
               <w:spacing w:line="276" w:lineRule="auto"/>
               <w:jc w:val="center"/>
               <w:rPr>
@@ -6208,7 +6044,7 @@
           </w:tcPr>
           <w:p>
             <w:pPr>
-              <w:pStyle w:val="Heading4"/>
+              <w:pStyle w:val="Ttulo4"/>
               <w:spacing w:line="276" w:lineRule="auto"/>
               <w:jc w:val="center"/>
               <w:rPr>
@@ -6231,10 +6067,33 @@
                 <w:sz w:val="22"/>
                 <w:lang w:val="es-ES"/>
               </w:rPr>
-              <w:t xml:space="preserve">Precios fijos entre 1 y 3 </w:t>
+              <w:t>Precios fijos entre 1 y 3 InnovaCoins.</w:t>
             </w:r>
-            <w:proofErr w:type="spellStart"/>
-            <w:r>
+          </w:p>
+        </w:tc>
+        <w:tc>
+          <w:tcPr>
+            <w:tcW w:w="0" w:type="auto"/>
+            <w:tcBorders>
+              <w:top w:val="single" w:sz="6" w:space="0" w:color="CCCCCC"/>
+              <w:left w:val="single" w:sz="6" w:space="0" w:color="CCCCCC"/>
+              <w:bottom w:val="single" w:sz="6" w:space="0" w:color="000000"/>
+              <w:right w:val="single" w:sz="6" w:space="0" w:color="000000"/>
+            </w:tcBorders>
+            <w:tcMar>
+              <w:top w:w="0" w:type="dxa"/>
+              <w:left w:w="45" w:type="dxa"/>
+              <w:bottom w:w="0" w:type="dxa"/>
+              <w:right w:w="45" w:type="dxa"/>
+            </w:tcMar>
+            <w:vAlign w:val="center"/>
+            <w:hideMark/>
+          </w:tcPr>
+          <w:p>
+            <w:pPr>
+              <w:pStyle w:val="Ttulo4"/>
+              <w:spacing w:line="276" w:lineRule="auto"/>
+              <w:jc w:val="center"/>
               <w:rPr>
                 <w:rFonts w:eastAsiaTheme="minorEastAsia" w:cstheme="minorBidi"/>
                 <w:b w:val="0"/>
@@ -6244,9 +6103,7 @@
                 <w:sz w:val="22"/>
                 <w:lang w:val="es-ES"/>
               </w:rPr>
-              <w:t>InnovaCoins</w:t>
-            </w:r>
-            <w:proofErr w:type="spellEnd"/>
+            </w:pPr>
             <w:r>
               <w:rPr>
                 <w:rFonts w:eastAsiaTheme="minorEastAsia" w:cstheme="minorBidi"/>
@@ -6257,7 +6114,7 @@
                 <w:sz w:val="22"/>
                 <w:lang w:val="es-ES"/>
               </w:rPr>
-              <w:t>.</w:t>
+              <w:t>Precio dependiente del recorrido.</w:t>
             </w:r>
           </w:p>
         </w:tc>
@@ -6281,54 +6138,7 @@
           </w:tcPr>
           <w:p>
             <w:pPr>
-              <w:pStyle w:val="Heading4"/>
-              <w:spacing w:line="276" w:lineRule="auto"/>
-              <w:jc w:val="center"/>
-              <w:rPr>
-                <w:rFonts w:eastAsiaTheme="minorEastAsia" w:cstheme="minorBidi"/>
-                <w:b w:val="0"/>
-                <w:color w:val="auto"/>
-                <w:spacing w:val="0"/>
-                <w:kern w:val="0"/>
-                <w:sz w:val="22"/>
-                <w:lang w:val="es-ES"/>
-              </w:rPr>
-            </w:pPr>
-            <w:r>
-              <w:rPr>
-                <w:rFonts w:eastAsiaTheme="minorEastAsia" w:cstheme="minorBidi"/>
-                <w:b w:val="0"/>
-                <w:color w:val="auto"/>
-                <w:spacing w:val="0"/>
-                <w:kern w:val="0"/>
-                <w:sz w:val="22"/>
-                <w:lang w:val="es-ES"/>
-              </w:rPr>
-              <w:t>Precio dependiente del recorrido.</w:t>
-            </w:r>
-          </w:p>
-        </w:tc>
-        <w:tc>
-          <w:tcPr>
-            <w:tcW w:w="0" w:type="auto"/>
-            <w:tcBorders>
-              <w:top w:val="single" w:sz="6" w:space="0" w:color="CCCCCC"/>
-              <w:left w:val="single" w:sz="6" w:space="0" w:color="CCCCCC"/>
-              <w:bottom w:val="single" w:sz="6" w:space="0" w:color="000000"/>
-              <w:right w:val="single" w:sz="6" w:space="0" w:color="000000"/>
-            </w:tcBorders>
-            <w:tcMar>
-              <w:top w:w="0" w:type="dxa"/>
-              <w:left w:w="45" w:type="dxa"/>
-              <w:bottom w:w="0" w:type="dxa"/>
-              <w:right w:w="45" w:type="dxa"/>
-            </w:tcMar>
-            <w:vAlign w:val="center"/>
-            <w:hideMark/>
-          </w:tcPr>
-          <w:p>
-            <w:pPr>
-              <w:pStyle w:val="Heading4"/>
+              <w:pStyle w:val="Ttulo4"/>
               <w:spacing w:line="276" w:lineRule="auto"/>
               <w:jc w:val="center"/>
               <w:rPr>
@@ -6381,7 +6191,7 @@
           </w:tcPr>
           <w:p>
             <w:pPr>
-              <w:pStyle w:val="Heading4"/>
+              <w:pStyle w:val="Ttulo4"/>
               <w:spacing w:line="276" w:lineRule="auto"/>
               <w:jc w:val="center"/>
               <w:rPr>
@@ -6428,7 +6238,7 @@
           </w:tcPr>
           <w:p>
             <w:pPr>
-              <w:pStyle w:val="Heading4"/>
+              <w:pStyle w:val="Ttulo4"/>
               <w:spacing w:line="276" w:lineRule="auto"/>
               <w:jc w:val="center"/>
               <w:rPr>
@@ -6475,7 +6285,7 @@
           </w:tcPr>
           <w:p>
             <w:pPr>
-              <w:pStyle w:val="Heading4"/>
+              <w:pStyle w:val="Ttulo4"/>
               <w:spacing w:line="276" w:lineRule="auto"/>
               <w:jc w:val="center"/>
               <w:rPr>
@@ -6522,7 +6332,7 @@
           </w:tcPr>
           <w:p>
             <w:pPr>
-              <w:pStyle w:val="Heading4"/>
+              <w:pStyle w:val="Ttulo4"/>
               <w:spacing w:line="276" w:lineRule="auto"/>
               <w:jc w:val="center"/>
               <w:rPr>
@@ -6575,7 +6385,7 @@
           </w:tcPr>
           <w:p>
             <w:pPr>
-              <w:pStyle w:val="Heading4"/>
+              <w:pStyle w:val="Ttulo4"/>
               <w:spacing w:line="276" w:lineRule="auto"/>
               <w:jc w:val="center"/>
               <w:rPr>
@@ -6622,7 +6432,7 @@
           </w:tcPr>
           <w:p>
             <w:pPr>
-              <w:pStyle w:val="Heading4"/>
+              <w:pStyle w:val="Ttulo4"/>
               <w:spacing w:line="276" w:lineRule="auto"/>
               <w:jc w:val="center"/>
               <w:rPr>
@@ -6645,10 +6455,33 @@
                 <w:sz w:val="22"/>
                 <w:lang w:val="es-ES"/>
               </w:rPr>
-              <w:t xml:space="preserve">Uso de GPS / Google </w:t>
+              <w:t>Uso de GPS / Google Maps</w:t>
             </w:r>
-            <w:proofErr w:type="spellStart"/>
-            <w:r>
+          </w:p>
+        </w:tc>
+        <w:tc>
+          <w:tcPr>
+            <w:tcW w:w="0" w:type="auto"/>
+            <w:tcBorders>
+              <w:top w:val="single" w:sz="6" w:space="0" w:color="CCCCCC"/>
+              <w:left w:val="single" w:sz="6" w:space="0" w:color="CCCCCC"/>
+              <w:bottom w:val="single" w:sz="6" w:space="0" w:color="000000"/>
+              <w:right w:val="single" w:sz="6" w:space="0" w:color="000000"/>
+            </w:tcBorders>
+            <w:tcMar>
+              <w:top w:w="0" w:type="dxa"/>
+              <w:left w:w="45" w:type="dxa"/>
+              <w:bottom w:w="0" w:type="dxa"/>
+              <w:right w:w="45" w:type="dxa"/>
+            </w:tcMar>
+            <w:vAlign w:val="center"/>
+            <w:hideMark/>
+          </w:tcPr>
+          <w:p>
+            <w:pPr>
+              <w:pStyle w:val="Ttulo4"/>
+              <w:spacing w:line="276" w:lineRule="auto"/>
+              <w:jc w:val="center"/>
               <w:rPr>
                 <w:rFonts w:eastAsiaTheme="minorEastAsia" w:cstheme="minorBidi"/>
                 <w:b w:val="0"/>
@@ -6658,34 +6491,8 @@
                 <w:sz w:val="22"/>
                 <w:lang w:val="es-ES"/>
               </w:rPr>
-              <w:t>Maps</w:t>
-            </w:r>
-            <w:proofErr w:type="spellEnd"/>
-          </w:p>
-        </w:tc>
-        <w:tc>
-          <w:tcPr>
-            <w:tcW w:w="0" w:type="auto"/>
-            <w:tcBorders>
-              <w:top w:val="single" w:sz="6" w:space="0" w:color="CCCCCC"/>
-              <w:left w:val="single" w:sz="6" w:space="0" w:color="CCCCCC"/>
-              <w:bottom w:val="single" w:sz="6" w:space="0" w:color="000000"/>
-              <w:right w:val="single" w:sz="6" w:space="0" w:color="000000"/>
-            </w:tcBorders>
-            <w:tcMar>
-              <w:top w:w="0" w:type="dxa"/>
-              <w:left w:w="45" w:type="dxa"/>
-              <w:bottom w:w="0" w:type="dxa"/>
-              <w:right w:w="45" w:type="dxa"/>
-            </w:tcMar>
-            <w:vAlign w:val="center"/>
-            <w:hideMark/>
-          </w:tcPr>
-          <w:p>
-            <w:pPr>
-              <w:pStyle w:val="Heading4"/>
-              <w:spacing w:line="276" w:lineRule="auto"/>
-              <w:jc w:val="center"/>
+            </w:pPr>
+            <w:r>
               <w:rPr>
                 <w:rFonts w:eastAsiaTheme="minorEastAsia" w:cstheme="minorBidi"/>
                 <w:b w:val="0"/>
@@ -6695,17 +6502,6 @@
                 <w:sz w:val="22"/>
                 <w:lang w:val="es-ES"/>
               </w:rPr>
-            </w:pPr>
-            <w:r>
-              <w:rPr>
-                <w:rFonts w:eastAsiaTheme="minorEastAsia" w:cstheme="minorBidi"/>
-                <w:b w:val="0"/>
-                <w:color w:val="auto"/>
-                <w:spacing w:val="0"/>
-                <w:kern w:val="0"/>
-                <w:sz w:val="22"/>
-                <w:lang w:val="es-ES"/>
-              </w:rPr>
               <w:t>Uso de GPS</w:t>
             </w:r>
           </w:p>
@@ -6730,7 +6526,7 @@
           </w:tcPr>
           <w:p>
             <w:pPr>
-              <w:pStyle w:val="Heading4"/>
+              <w:pStyle w:val="Ttulo4"/>
               <w:spacing w:line="276" w:lineRule="auto"/>
               <w:jc w:val="center"/>
               <w:rPr>
@@ -6783,7 +6579,7 @@
           </w:tcPr>
           <w:p>
             <w:pPr>
-              <w:pStyle w:val="Heading4"/>
+              <w:pStyle w:val="Ttulo4"/>
               <w:spacing w:line="276" w:lineRule="auto"/>
               <w:jc w:val="center"/>
               <w:rPr>
@@ -6842,7 +6638,7 @@
           </w:tcPr>
           <w:p>
             <w:pPr>
-              <w:pStyle w:val="Heading4"/>
+              <w:pStyle w:val="Ttulo4"/>
               <w:spacing w:line="276" w:lineRule="auto"/>
               <w:jc w:val="center"/>
               <w:rPr>
@@ -6901,7 +6697,7 @@
           </w:tcPr>
           <w:p>
             <w:pPr>
-              <w:pStyle w:val="Heading4"/>
+              <w:pStyle w:val="Ttulo4"/>
               <w:spacing w:line="276" w:lineRule="auto"/>
               <w:jc w:val="center"/>
               <w:rPr>
@@ -6960,7 +6756,7 @@
           </w:tcPr>
           <w:p>
             <w:pPr>
-              <w:pStyle w:val="Heading4"/>
+              <w:pStyle w:val="Ttulo4"/>
               <w:spacing w:line="276" w:lineRule="auto"/>
               <w:jc w:val="center"/>
               <w:rPr>
@@ -7025,7 +6821,7 @@
           </w:tcPr>
           <w:p>
             <w:pPr>
-              <w:pStyle w:val="Heading4"/>
+              <w:pStyle w:val="Ttulo4"/>
               <w:spacing w:line="276" w:lineRule="auto"/>
               <w:jc w:val="center"/>
               <w:rPr>
@@ -7084,7 +6880,7 @@
           </w:tcPr>
           <w:p>
             <w:pPr>
-              <w:pStyle w:val="Heading4"/>
+              <w:pStyle w:val="Ttulo4"/>
               <w:spacing w:line="276" w:lineRule="auto"/>
               <w:jc w:val="center"/>
               <w:rPr>
@@ -7131,7 +6927,7 @@
           </w:tcPr>
           <w:p>
             <w:pPr>
-              <w:pStyle w:val="Heading4"/>
+              <w:pStyle w:val="Ttulo4"/>
               <w:spacing w:line="276" w:lineRule="auto"/>
               <w:jc w:val="center"/>
               <w:rPr>
@@ -7190,7 +6986,7 @@
           </w:tcPr>
           <w:p>
             <w:pPr>
-              <w:pStyle w:val="Heading4"/>
+              <w:pStyle w:val="Ttulo4"/>
               <w:spacing w:line="276" w:lineRule="auto"/>
               <w:jc w:val="center"/>
               <w:rPr>
@@ -7233,7 +7029,7 @@
     </w:tbl>
     <w:p>
       <w:pPr>
-        <w:pStyle w:val="Heading3"/>
+        <w:pStyle w:val="Ttulo3"/>
         <w:rPr>
           <w:b/>
           <w:i/>
@@ -7255,7 +7051,7 @@
     </w:p>
     <w:p>
       <w:pPr>
-        <w:pStyle w:val="ListParagraph"/>
+        <w:pStyle w:val="Prrafodelista"/>
         <w:numPr>
           <w:ilvl w:val="0"/>
           <w:numId w:val="5"/>
@@ -7275,7 +7071,7 @@
     </w:p>
     <w:p>
       <w:pPr>
-        <w:pStyle w:val="ListParagraph"/>
+        <w:pStyle w:val="Prrafodelista"/>
         <w:numPr>
           <w:ilvl w:val="0"/>
           <w:numId w:val="5"/>
@@ -7295,7 +7091,7 @@
     </w:p>
     <w:p>
       <w:pPr>
-        <w:pStyle w:val="Heading3"/>
+        <w:pStyle w:val="Ttulo3"/>
         <w:spacing w:before="240"/>
         <w:rPr>
           <w:b/>
@@ -7318,7 +7114,7 @@
     </w:p>
     <w:p>
       <w:pPr>
-        <w:pStyle w:val="Heading4"/>
+        <w:pStyle w:val="Ttulo4"/>
         <w:rPr>
           <w:rFonts w:eastAsiaTheme="minorEastAsia" w:cstheme="minorBidi"/>
           <w:b w:val="0"/>
@@ -7769,7 +7565,7 @@
     </w:p>
     <w:p>
       <w:pPr>
-        <w:pStyle w:val="Heading4"/>
+        <w:pStyle w:val="Ttulo4"/>
         <w:rPr>
           <w:rFonts w:eastAsiaTheme="minorEastAsia" w:cstheme="minorBidi"/>
           <w:b w:val="0"/>
@@ -7797,14 +7593,14 @@
       <w:pPr>
         <w:spacing w:after="0" w:line="240" w:lineRule="auto"/>
         <w:rPr>
-          <w:rStyle w:val="Hyperlink"/>
+          <w:rStyle w:val="Hipervnculo"/>
           <w:lang w:val="es-ES"/>
         </w:rPr>
       </w:pPr>
       <w:hyperlink r:id="rId11" w:tgtFrame="_blank" w:tooltip="https://youtu.be/fX7OuGtXAtI" w:history="1">
         <w:r>
           <w:rPr>
-            <w:rStyle w:val="Hyperlink"/>
+            <w:rStyle w:val="Hipervnculo"/>
             <w:lang w:val="es-ES"/>
           </w:rPr>
           <w:t>https://youtu.be/fX7OuGtXAtI</w:t>
@@ -7815,13 +7611,13 @@
       <w:pPr>
         <w:spacing w:after="0" w:line="240" w:lineRule="auto"/>
         <w:rPr>
-          <w:rStyle w:val="Hyperlink"/>
+          <w:rStyle w:val="Hipervnculo"/>
           <w:lang w:val="es-ES"/>
         </w:rPr>
       </w:pPr>
       <w:r>
         <w:rPr>
-          <w:rStyle w:val="Hyperlink"/>
+          <w:rStyle w:val="Hipervnculo"/>
           <w:lang w:val="es-ES"/>
         </w:rPr>
         <w:t>https://youtu.be/WQgGFkdmnMo</w:t>
@@ -7831,14 +7627,14 @@
       <w:pPr>
         <w:spacing w:after="0" w:line="240" w:lineRule="auto"/>
         <w:rPr>
-          <w:rStyle w:val="Hyperlink"/>
+          <w:rStyle w:val="Hipervnculo"/>
           <w:lang w:val="es-ES"/>
         </w:rPr>
       </w:pPr>
       <w:hyperlink r:id="rId12" w:tgtFrame="_blank" w:tooltip="https://youtu.be/-sSIkxJrHIo" w:history="1">
         <w:r>
           <w:rPr>
-            <w:rStyle w:val="Hyperlink"/>
+            <w:rStyle w:val="Hipervnculo"/>
             <w:lang w:val="es-ES"/>
           </w:rPr>
           <w:t>https://youtu.be/-sSIkxJrHIo</w:t>
@@ -7849,42 +7645,25 @@
       <w:pPr>
         <w:spacing w:after="0" w:line="240" w:lineRule="auto"/>
         <w:rPr>
-          <w:rStyle w:val="Hyperlink"/>
-          <w:lang w:val="es-ES"/>
-        </w:rPr>
-      </w:pPr>
-      <w:r>
-        <w:fldChar w:fldCharType="begin"/>
-      </w:r>
-      <w:r>
-        <w:rPr>
-          <w:lang w:val="es-ES"/>
-        </w:rPr>
-        <w:instrText xml:space="preserve"> HYPERLINK "https://youtu.be/NurkNFu2v2A" \t "_blank" \o "https://youtu.be/NurkNFu2v2A" </w:instrText>
-      </w:r>
-      <w:r>
-        <w:fldChar w:fldCharType="separate"/>
-      </w:r>
-      <w:r>
-        <w:rPr>
-          <w:rStyle w:val="Hyperlink"/>
-          <w:lang w:val="es-ES"/>
-        </w:rPr>
-        <w:t>https://youtu.be/NurkNFu2v2A</w:t>
-      </w:r>
-      <w:r>
-        <w:rPr>
-          <w:rStyle w:val="Hyperlink"/>
-          <w:lang w:val="es-ES"/>
-        </w:rPr>
-        <w:fldChar w:fldCharType="end"/>
-      </w:r>
+          <w:rStyle w:val="Hipervnculo"/>
+          <w:lang w:val="es-ES"/>
+        </w:rPr>
+      </w:pPr>
+      <w:hyperlink r:id="rId13" w:tgtFrame="_blank" w:tooltip="https://youtu.be/NurkNFu2v2A" w:history="1">
+        <w:r>
+          <w:rPr>
+            <w:rStyle w:val="Hipervnculo"/>
+            <w:lang w:val="es-ES"/>
+          </w:rPr>
+          <w:t>https://youtu.be/NurkNFu2v2A</w:t>
+        </w:r>
+      </w:hyperlink>
     </w:p>
     <w:p>
       <w:pPr>
         <w:spacing w:after="0" w:line="240" w:lineRule="auto"/>
         <w:rPr>
-          <w:rStyle w:val="Hyperlink"/>
+          <w:rStyle w:val="Hipervnculo"/>
           <w:lang w:val="es-ES"/>
         </w:rPr>
       </w:pPr>
@@ -7893,7 +7672,7 @@
       <w:pPr>
         <w:spacing w:after="0" w:line="240" w:lineRule="auto"/>
         <w:rPr>
-          <w:rStyle w:val="Hyperlink"/>
+          <w:rStyle w:val="Hipervnculo"/>
           <w:lang w:val="es-ES"/>
         </w:rPr>
       </w:pPr>
@@ -17318,7 +17097,7 @@
     </w:tbl>
     <w:p>
       <w:pPr>
-        <w:pStyle w:val="Heading3"/>
+        <w:pStyle w:val="Ttulo3"/>
         <w:spacing w:before="240"/>
         <w:rPr>
           <w:b/>
@@ -17352,7 +17131,7 @@
     </w:p>
     <w:p>
       <w:pPr>
-        <w:pStyle w:val="Heading3"/>
+        <w:pStyle w:val="Ttulo3"/>
         <w:spacing w:before="240"/>
         <w:rPr>
           <w:b/>
@@ -17362,7 +17141,6 @@
         </w:rPr>
       </w:pPr>
       <w:bookmarkStart w:id="11" w:name="_Toc20443738"/>
-      <w:proofErr w:type="spellStart"/>
       <w:r>
         <w:rPr>
           <w:b/>
@@ -17373,7 +17151,6 @@
         <w:lastRenderedPageBreak/>
         <w:t>User</w:t>
       </w:r>
-      <w:proofErr w:type="spellEnd"/>
       <w:r>
         <w:rPr>
           <w:b/>
@@ -17439,7 +17216,7 @@
                     <pic:cNvPicPr/>
                   </pic:nvPicPr>
                   <pic:blipFill>
-                    <a:blip r:embed="rId13">
+                    <a:blip r:embed="rId14">
                       <a:extLst>
                         <a:ext uri="{28A0092B-C50C-407E-A947-70E740481C1C}">
                           <a14:useLocalDpi xmlns:a14="http://schemas.microsoft.com/office/drawing/2010/main" val="0"/>
@@ -17517,7 +17294,7 @@
                     <pic:cNvPicPr/>
                   </pic:nvPicPr>
                   <pic:blipFill>
-                    <a:blip r:embed="rId14">
+                    <a:blip r:embed="rId15">
                       <a:extLst>
                         <a:ext uri="{28A0092B-C50C-407E-A947-70E740481C1C}">
                           <a14:useLocalDpi xmlns:a14="http://schemas.microsoft.com/office/drawing/2010/main" val="0"/>
@@ -17552,7 +17329,7 @@
     </w:p>
     <w:p>
       <w:pPr>
-        <w:pStyle w:val="Heading3"/>
+        <w:pStyle w:val="Ttulo3"/>
         <w:spacing w:before="240"/>
         <w:rPr>
           <w:b/>
@@ -17568,7 +17345,6 @@
         <w:br w:type="page"/>
       </w:r>
       <w:bookmarkStart w:id="12" w:name="_Toc20443739"/>
-      <w:proofErr w:type="spellStart"/>
       <w:r>
         <w:rPr>
           <w:b/>
@@ -17577,43 +17353,13 @@
           <w:lang w:val="es-ES"/>
         </w:rPr>
         <w:lastRenderedPageBreak/>
-        <w:t>User</w:t>
-      </w:r>
-      <w:proofErr w:type="spellEnd"/>
-      <w:r>
-        <w:rPr>
-          <w:b/>
-          <w:i/>
-          <w:sz w:val="44"/>
-          <w:lang w:val="es-ES"/>
-        </w:rPr>
-        <w:t xml:space="preserve"> </w:t>
-      </w:r>
-      <w:proofErr w:type="spellStart"/>
-      <w:r>
-        <w:rPr>
-          <w:b/>
-          <w:i/>
-          <w:sz w:val="44"/>
-          <w:lang w:val="es-ES"/>
-        </w:rPr>
-        <w:t>Task</w:t>
-      </w:r>
-      <w:proofErr w:type="spellEnd"/>
-      <w:r>
-        <w:rPr>
-          <w:b/>
-          <w:i/>
-          <w:sz w:val="44"/>
-          <w:lang w:val="es-ES"/>
-        </w:rPr>
-        <w:t xml:space="preserve"> Matrix</w:t>
+        <w:t>User Task Matrix</w:t>
       </w:r>
       <w:bookmarkEnd w:id="12"/>
     </w:p>
     <w:tbl>
       <w:tblPr>
-        <w:tblStyle w:val="GridTable5Dark-Accent4"/>
+        <w:tblStyle w:val="Tablaconcuadrcula5oscura-nfasis4"/>
         <w:tblW w:w="0" w:type="auto"/>
         <w:tblInd w:w="-365" w:type="dxa"/>
         <w:tblLook w:val="04A0" w:firstRow="1" w:lastRow="0" w:firstColumn="1" w:lastColumn="0" w:noHBand="0" w:noVBand="1"/>
@@ -17642,28 +17388,12 @@
                 <w:lang w:val="es-ES"/>
               </w:rPr>
             </w:pPr>
-            <w:proofErr w:type="spellStart"/>
             <w:r>
               <w:rPr>
                 <w:lang w:val="es-ES"/>
               </w:rPr>
-              <w:t>User</w:t>
+              <w:t>User Task</w:t>
             </w:r>
-            <w:proofErr w:type="spellEnd"/>
-            <w:r>
-              <w:rPr>
-                <w:lang w:val="es-ES"/>
-              </w:rPr>
-              <w:t xml:space="preserve"> </w:t>
-            </w:r>
-            <w:proofErr w:type="spellStart"/>
-            <w:r>
-              <w:rPr>
-                <w:lang w:val="es-ES"/>
-              </w:rPr>
-              <w:t>Task</w:t>
-            </w:r>
-            <w:proofErr w:type="spellEnd"/>
           </w:p>
         </w:tc>
         <w:tc>
@@ -18805,7 +18535,7 @@
     </w:p>
     <w:p>
       <w:pPr>
-        <w:pStyle w:val="Heading3"/>
+        <w:pStyle w:val="Ttulo3"/>
         <w:spacing w:before="240"/>
         <w:rPr>
           <w:b/>
@@ -18843,7 +18573,7 @@
                     <pic:cNvPicPr/>
                   </pic:nvPicPr>
                   <pic:blipFill>
-                    <a:blip r:embed="rId15">
+                    <a:blip r:embed="rId16">
                       <a:extLst>
                         <a:ext uri="{28A0092B-C50C-407E-A947-70E740481C1C}">
                           <a14:useLocalDpi xmlns:a14="http://schemas.microsoft.com/office/drawing/2010/main" val="0"/>
@@ -18881,25 +18611,7 @@
           <w:i/>
           <w:sz w:val="44"/>
         </w:rPr>
-        <w:t xml:space="preserve">User Journey Map por </w:t>
-      </w:r>
-      <w:proofErr w:type="spellStart"/>
-      <w:r>
-        <w:rPr>
-          <w:b/>
-          <w:i/>
-          <w:sz w:val="44"/>
-        </w:rPr>
-        <w:t>cada</w:t>
-      </w:r>
-      <w:proofErr w:type="spellEnd"/>
-      <w:r>
-        <w:rPr>
-          <w:b/>
-          <w:i/>
-          <w:sz w:val="44"/>
-        </w:rPr>
-        <w:t xml:space="preserve"> User Persona</w:t>
+        <w:t>User Journey Map por cada User Persona</w:t>
       </w:r>
       <w:bookmarkEnd w:id="13"/>
     </w:p>
@@ -18944,7 +18656,7 @@
                     <pic:cNvPicPr/>
                   </pic:nvPicPr>
                   <pic:blipFill>
-                    <a:blip r:embed="rId16">
+                    <a:blip r:embed="rId17">
                       <a:extLst>
                         <a:ext uri="{28A0092B-C50C-407E-A947-70E740481C1C}">
                           <a14:useLocalDpi xmlns:a14="http://schemas.microsoft.com/office/drawing/2010/main" val="0"/>
@@ -19001,7 +18713,7 @@
     </w:p>
     <w:p>
       <w:pPr>
-        <w:pStyle w:val="Heading2"/>
+        <w:pStyle w:val="Ttulo2"/>
         <w:rPr>
           <w:caps w:val="0"/>
           <w:lang w:val="es-PE"/>
@@ -19126,32 +18838,14 @@
           </mc:Fallback>
         </mc:AlternateContent>
       </w:r>
-      <w:proofErr w:type="spellStart"/>
       <w:r>
         <w:rPr>
           <w:caps w:val="0"/>
           <w:lang w:val="es-PE"/>
         </w:rPr>
-        <w:t>Product</w:t>
-      </w:r>
-      <w:proofErr w:type="spellEnd"/>
-      <w:r>
-        <w:rPr>
-          <w:caps w:val="0"/>
-          <w:lang w:val="es-PE"/>
-        </w:rPr>
-        <w:t xml:space="preserve"> </w:t>
-      </w:r>
-      <w:proofErr w:type="spellStart"/>
-      <w:r>
-        <w:rPr>
-          <w:caps w:val="0"/>
-          <w:lang w:val="es-PE"/>
-        </w:rPr>
-        <w:t>Design</w:t>
+        <w:t>Product Design</w:t>
       </w:r>
       <w:bookmarkEnd w:id="14"/>
-      <w:proofErr w:type="spellEnd"/>
     </w:p>
     <w:p>
       <w:pPr>
@@ -19223,7 +18917,7 @@
                             <w:pPr>
                               <w:jc w:val="center"/>
                               <w:rPr>
-                                <w:rFonts w:ascii="Solano Gothic MVB  Light" w:hAnsi="Solano Gothic MVB  Light" w:hint="eastAsia"/>
+                                <w:rFonts w:ascii="Solano Gothic MVB  Light" w:hAnsi="Solano Gothic MVB  Light"/>
                                 <w:sz w:val="144"/>
                                 <w:lang w:val="es-ES"/>
                               </w:rPr>
@@ -19266,7 +18960,7 @@
                       <w:pPr>
                         <w:jc w:val="center"/>
                         <w:rPr>
-                          <w:rFonts w:ascii="Solano Gothic MVB  Light" w:hAnsi="Solano Gothic MVB  Light" w:hint="eastAsia"/>
+                          <w:rFonts w:ascii="Solano Gothic MVB  Light" w:hAnsi="Solano Gothic MVB  Light"/>
                           <w:sz w:val="144"/>
                           <w:lang w:val="es-ES"/>
                         </w:rPr>
@@ -19290,7 +18984,7 @@
     </w:p>
     <w:p>
       <w:pPr>
-        <w:pStyle w:val="Heading3"/>
+        <w:pStyle w:val="Ttulo3"/>
         <w:rPr>
           <w:b/>
           <w:i/>
@@ -19326,7 +19020,7 @@
     </w:p>
     <w:tbl>
       <w:tblPr>
-        <w:tblStyle w:val="TableGrid"/>
+        <w:tblStyle w:val="Tablaconcuadrcula"/>
         <w:tblW w:w="11907" w:type="dxa"/>
         <w:tblInd w:w="-998" w:type="dxa"/>
         <w:tblLook w:val="04A0" w:firstRow="1" w:lastRow="0" w:firstColumn="1" w:lastColumn="0" w:noHBand="0" w:noVBand="1"/>
@@ -19487,7 +19181,6 @@
                 <w:lang w:val="es-ES"/>
               </w:rPr>
             </w:pPr>
-            <w:proofErr w:type="spellStart"/>
             <w:r>
               <w:rPr>
                 <w:b/>
@@ -19496,31 +19189,8 @@
                 <w:szCs w:val="24"/>
                 <w:lang w:val="es-ES"/>
               </w:rPr>
-              <w:t>Engineering</w:t>
+              <w:t>Engineering Tasks</w:t>
             </w:r>
-            <w:proofErr w:type="spellEnd"/>
-            <w:r>
-              <w:rPr>
-                <w:b/>
-                <w:bCs/>
-                <w:sz w:val="24"/>
-                <w:szCs w:val="24"/>
-                <w:lang w:val="es-ES"/>
-              </w:rPr>
-              <w:t xml:space="preserve"> </w:t>
-            </w:r>
-            <w:proofErr w:type="spellStart"/>
-            <w:r>
-              <w:rPr>
-                <w:b/>
-                <w:bCs/>
-                <w:sz w:val="24"/>
-                <w:szCs w:val="24"/>
-                <w:lang w:val="es-ES"/>
-              </w:rPr>
-              <w:t>Tasks</w:t>
-            </w:r>
-            <w:proofErr w:type="spellEnd"/>
           </w:p>
         </w:tc>
       </w:tr>
@@ -19655,7 +19325,7 @@
           </w:tcPr>
           <w:p>
             <w:pPr>
-              <w:pStyle w:val="ListParagraph"/>
+              <w:pStyle w:val="Prrafodelista"/>
               <w:numPr>
                 <w:ilvl w:val="0"/>
                 <w:numId w:val="7"/>
@@ -19675,32 +19345,12 @@
                 <w:szCs w:val="24"/>
                 <w:lang w:val="es-ES"/>
               </w:rPr>
-              <w:t xml:space="preserve">Desarrollar el </w:t>
+              <w:t>Desarrollar el endpoint (4 horas)</w:t>
             </w:r>
-            <w:proofErr w:type="spellStart"/>
-            <w:r>
-              <w:rPr>
-                <w:color w:val="auto"/>
-                <w:sz w:val="24"/>
-                <w:szCs w:val="24"/>
-                <w:lang w:val="es-ES"/>
-              </w:rPr>
-              <w:t>endpoint</w:t>
-            </w:r>
-            <w:proofErr w:type="spellEnd"/>
-            <w:r>
-              <w:rPr>
-                <w:color w:val="auto"/>
-                <w:sz w:val="24"/>
-                <w:szCs w:val="24"/>
-                <w:lang w:val="es-ES"/>
-              </w:rPr>
-              <w:t xml:space="preserve"> (4 horas)</w:t>
-            </w:r>
-          </w:p>
-          <w:p>
-            <w:pPr>
-              <w:pStyle w:val="ListParagraph"/>
+          </w:p>
+          <w:p>
+            <w:pPr>
+              <w:pStyle w:val="Prrafodelista"/>
               <w:numPr>
                 <w:ilvl w:val="0"/>
                 <w:numId w:val="7"/>
@@ -19725,7 +19375,7 @@
           </w:p>
           <w:p>
             <w:pPr>
-              <w:pStyle w:val="ListParagraph"/>
+              <w:pStyle w:val="Prrafodelista"/>
               <w:numPr>
                 <w:ilvl w:val="0"/>
                 <w:numId w:val="7"/>
@@ -19872,7 +19522,7 @@
           </w:tcPr>
           <w:p>
             <w:pPr>
-              <w:pStyle w:val="ListParagraph"/>
+              <w:pStyle w:val="Prrafodelista"/>
               <w:numPr>
                 <w:ilvl w:val="0"/>
                 <w:numId w:val="8"/>
@@ -19897,7 +19547,7 @@
           </w:p>
           <w:p>
             <w:pPr>
-              <w:pStyle w:val="ListParagraph"/>
+              <w:pStyle w:val="Prrafodelista"/>
               <w:numPr>
                 <w:ilvl w:val="0"/>
                 <w:numId w:val="8"/>
@@ -19917,32 +19567,12 @@
                 <w:szCs w:val="24"/>
                 <w:lang w:val="es-ES"/>
               </w:rPr>
-              <w:t xml:space="preserve">Desarrollar el </w:t>
+              <w:t>Desarrollar el endpoint (5 horas)</w:t>
             </w:r>
-            <w:proofErr w:type="spellStart"/>
-            <w:r>
-              <w:rPr>
-                <w:color w:val="auto"/>
-                <w:sz w:val="24"/>
-                <w:szCs w:val="24"/>
-                <w:lang w:val="es-ES"/>
-              </w:rPr>
-              <w:t>endpoint</w:t>
-            </w:r>
-            <w:proofErr w:type="spellEnd"/>
-            <w:r>
-              <w:rPr>
-                <w:color w:val="auto"/>
-                <w:sz w:val="24"/>
-                <w:szCs w:val="24"/>
-                <w:lang w:val="es-ES"/>
-              </w:rPr>
-              <w:t xml:space="preserve"> (5 horas)</w:t>
-            </w:r>
-          </w:p>
-          <w:p>
-            <w:pPr>
-              <w:pStyle w:val="ListParagraph"/>
+          </w:p>
+          <w:p>
+            <w:pPr>
+              <w:pStyle w:val="Prrafodelista"/>
               <w:numPr>
                 <w:ilvl w:val="0"/>
                 <w:numId w:val="8"/>
@@ -20056,19 +19686,24 @@
                 <w:szCs w:val="24"/>
                 <w:lang w:val="es-ES"/>
               </w:rPr>
-              <w:t xml:space="preserve">Como estudiante conductor, quiero modificar los datos de mi perfil en caso sea necesario cambiar el número de teléfono, el contacto de Facebook, los datos del auto, </w:t>
+              <w:t>Como estudiante conductor, quiero modificar los datos de mi perfil en caso sea necesario cambiar el número de teléfono, el contacto de Facebook, los datos del auto, etc, para que no hayan inconvenientes con los pasajeros, si quieren contactarme, o con los administradores de la aplicación, al monitorear mis viajes.</w:t>
             </w:r>
-            <w:proofErr w:type="spellStart"/>
-            <w:r>
+          </w:p>
+        </w:tc>
+        <w:tc>
+          <w:tcPr>
+            <w:tcW w:w="3860" w:type="dxa"/>
+          </w:tcPr>
+          <w:p>
+            <w:pPr>
+              <w:spacing w:after="200"/>
               <w:rPr>
                 <w:color w:val="auto"/>
                 <w:sz w:val="24"/>
                 <w:szCs w:val="24"/>
                 <w:lang w:val="es-ES"/>
               </w:rPr>
-              <w:t>etc</w:t>
-            </w:r>
-            <w:proofErr w:type="spellEnd"/>
+            </w:pPr>
             <w:r>
               <w:rPr>
                 <w:color w:val="auto"/>
@@ -20076,31 +19711,6 @@
                 <w:szCs w:val="24"/>
                 <w:lang w:val="es-ES"/>
               </w:rPr>
-              <w:t>, para que no hayan inconvenientes con los pasajeros, si quieren contactarme, o con los administradores de la aplicación, al monitorear mis viajes.</w:t>
-            </w:r>
-          </w:p>
-        </w:tc>
-        <w:tc>
-          <w:tcPr>
-            <w:tcW w:w="3860" w:type="dxa"/>
-          </w:tcPr>
-          <w:p>
-            <w:pPr>
-              <w:spacing w:after="200"/>
-              <w:rPr>
-                <w:color w:val="auto"/>
-                <w:sz w:val="24"/>
-                <w:szCs w:val="24"/>
-                <w:lang w:val="es-ES"/>
-              </w:rPr>
-            </w:pPr>
-            <w:r>
-              <w:rPr>
-                <w:color w:val="auto"/>
-                <w:sz w:val="24"/>
-                <w:szCs w:val="24"/>
-                <w:lang w:val="es-ES"/>
-              </w:rPr>
               <w:t xml:space="preserve">Dado que un estudiante con función de conductor seleccione la opción de “Visualizar perfil”, cuando este seleccione la opción “Editar”, entonces se le mostrara un formulario con los datos actuales en cajas de texto que se podrán cambiar de acuerdo a las necesidades del usuario.  </w:t>
             </w:r>
           </w:p>
@@ -20111,7 +19721,7 @@
           </w:tcPr>
           <w:p>
             <w:pPr>
-              <w:pStyle w:val="ListParagraph"/>
+              <w:pStyle w:val="Prrafodelista"/>
               <w:numPr>
                 <w:ilvl w:val="0"/>
                 <w:numId w:val="9"/>
@@ -20151,27 +19761,7 @@
                 <w:szCs w:val="24"/>
                 <w:lang w:val="es-ES"/>
               </w:rPr>
-              <w:t xml:space="preserve">Desarrollar el </w:t>
-            </w:r>
-            <w:proofErr w:type="spellStart"/>
-            <w:r>
-              <w:rPr>
-                <w:color w:val="auto"/>
-                <w:sz w:val="24"/>
-                <w:szCs w:val="24"/>
-                <w:lang w:val="es-ES"/>
-              </w:rPr>
-              <w:t>endpoint</w:t>
-            </w:r>
-            <w:proofErr w:type="spellEnd"/>
-            <w:r>
-              <w:rPr>
-                <w:color w:val="auto"/>
-                <w:sz w:val="24"/>
-                <w:szCs w:val="24"/>
-                <w:lang w:val="es-ES"/>
-              </w:rPr>
-              <w:t xml:space="preserve"> (6 horas)</w:t>
+              <w:t>Desarrollar el endpoint (6 horas)</w:t>
             </w:r>
           </w:p>
         </w:tc>
@@ -20307,7 +19897,7 @@
           </w:tcPr>
           <w:p>
             <w:pPr>
-              <w:pStyle w:val="ListParagraph"/>
+              <w:pStyle w:val="Prrafodelista"/>
               <w:numPr>
                 <w:ilvl w:val="0"/>
                 <w:numId w:val="10"/>
@@ -20332,7 +19922,7 @@
           </w:p>
           <w:p>
             <w:pPr>
-              <w:pStyle w:val="ListParagraph"/>
+              <w:pStyle w:val="Prrafodelista"/>
               <w:numPr>
                 <w:ilvl w:val="0"/>
                 <w:numId w:val="10"/>
@@ -20352,19 +19942,19 @@
                 <w:szCs w:val="24"/>
                 <w:lang w:val="es-ES"/>
               </w:rPr>
-              <w:t xml:space="preserve">Integrar el </w:t>
+              <w:t>Integrar el map mediante el API de Google Maps (4 horas)</w:t>
             </w:r>
-            <w:proofErr w:type="spellStart"/>
-            <w:r>
+          </w:p>
+          <w:p>
+            <w:pPr>
+              <w:spacing w:after="200"/>
               <w:rPr>
                 <w:color w:val="auto"/>
                 <w:sz w:val="24"/>
                 <w:szCs w:val="24"/>
                 <w:lang w:val="es-ES"/>
               </w:rPr>
-              <w:t>map</w:t>
-            </w:r>
-            <w:proofErr w:type="spellEnd"/>
+            </w:pPr>
             <w:r>
               <w:rPr>
                 <w:color w:val="auto"/>
@@ -20372,67 +19962,7 @@
                 <w:szCs w:val="24"/>
                 <w:lang w:val="es-ES"/>
               </w:rPr>
-              <w:t xml:space="preserve"> mediante el API de Google </w:t>
-            </w:r>
-            <w:proofErr w:type="spellStart"/>
-            <w:r>
-              <w:rPr>
-                <w:color w:val="auto"/>
-                <w:sz w:val="24"/>
-                <w:szCs w:val="24"/>
-                <w:lang w:val="es-ES"/>
-              </w:rPr>
-              <w:t>Maps</w:t>
-            </w:r>
-            <w:proofErr w:type="spellEnd"/>
-            <w:r>
-              <w:rPr>
-                <w:color w:val="auto"/>
-                <w:sz w:val="24"/>
-                <w:szCs w:val="24"/>
-                <w:lang w:val="es-ES"/>
-              </w:rPr>
-              <w:t xml:space="preserve"> (4 horas)</w:t>
-            </w:r>
-          </w:p>
-          <w:p>
-            <w:pPr>
-              <w:spacing w:after="200"/>
-              <w:rPr>
-                <w:color w:val="auto"/>
-                <w:sz w:val="24"/>
-                <w:szCs w:val="24"/>
-                <w:lang w:val="es-ES"/>
-              </w:rPr>
-            </w:pPr>
-            <w:r>
-              <w:rPr>
-                <w:color w:val="auto"/>
-                <w:sz w:val="24"/>
-                <w:szCs w:val="24"/>
-                <w:lang w:val="es-ES"/>
-              </w:rPr>
-              <w:t xml:space="preserve">Desarrollar el </w:t>
-            </w:r>
-            <w:proofErr w:type="spellStart"/>
-            <w:r>
-              <w:rPr>
-                <w:color w:val="auto"/>
-                <w:sz w:val="24"/>
-                <w:szCs w:val="24"/>
-                <w:lang w:val="es-ES"/>
-              </w:rPr>
-              <w:t>endpoint</w:t>
-            </w:r>
-            <w:proofErr w:type="spellEnd"/>
-            <w:r>
-              <w:rPr>
-                <w:color w:val="auto"/>
-                <w:sz w:val="24"/>
-                <w:szCs w:val="24"/>
-                <w:lang w:val="es-ES"/>
-              </w:rPr>
-              <w:t xml:space="preserve"> (4 horas)</w:t>
+              <w:t>Desarrollar el endpoint (4 horas)</w:t>
             </w:r>
           </w:p>
         </w:tc>
@@ -20548,7 +20078,7 @@
           </w:tcPr>
           <w:p>
             <w:pPr>
-              <w:pStyle w:val="ListParagraph"/>
+              <w:pStyle w:val="Prrafodelista"/>
               <w:numPr>
                 <w:ilvl w:val="0"/>
                 <w:numId w:val="11"/>
@@ -20573,7 +20103,7 @@
           </w:p>
           <w:p>
             <w:pPr>
-              <w:pStyle w:val="ListParagraph"/>
+              <w:pStyle w:val="Prrafodelista"/>
               <w:numPr>
                 <w:ilvl w:val="0"/>
                 <w:numId w:val="11"/>
@@ -20593,27 +20123,7 @@
                 <w:szCs w:val="24"/>
                 <w:lang w:val="es-ES"/>
               </w:rPr>
-              <w:t xml:space="preserve">Desarrollar el </w:t>
-            </w:r>
-            <w:proofErr w:type="spellStart"/>
-            <w:r>
-              <w:rPr>
-                <w:color w:val="auto"/>
-                <w:sz w:val="24"/>
-                <w:szCs w:val="24"/>
-                <w:lang w:val="es-ES"/>
-              </w:rPr>
-              <w:t>endpoint</w:t>
-            </w:r>
-            <w:proofErr w:type="spellEnd"/>
-            <w:r>
-              <w:rPr>
-                <w:color w:val="auto"/>
-                <w:sz w:val="24"/>
-                <w:szCs w:val="24"/>
-                <w:lang w:val="es-ES"/>
-              </w:rPr>
-              <w:t xml:space="preserve"> (5 horas)</w:t>
+              <w:t>Desarrollar el endpoint (5 horas)</w:t>
             </w:r>
           </w:p>
           <w:p>
@@ -20761,7 +20271,7 @@
           </w:tcPr>
           <w:p>
             <w:pPr>
-              <w:pStyle w:val="ListParagraph"/>
+              <w:pStyle w:val="Prrafodelista"/>
               <w:numPr>
                 <w:ilvl w:val="0"/>
                 <w:numId w:val="14"/>
@@ -20781,43 +20291,12 @@
                 <w:szCs w:val="24"/>
                 <w:lang w:val="es-ES"/>
               </w:rPr>
-              <w:t xml:space="preserve">Desarrollar el </w:t>
+              <w:t>Desarrollar el endpoint  (4 horas)</w:t>
             </w:r>
-            <w:proofErr w:type="spellStart"/>
-            <w:proofErr w:type="gramStart"/>
-            <w:r>
-              <w:rPr>
-                <w:color w:val="auto"/>
-                <w:sz w:val="24"/>
-                <w:szCs w:val="24"/>
-                <w:lang w:val="es-ES"/>
-              </w:rPr>
-              <w:t>endpoint</w:t>
-            </w:r>
-            <w:proofErr w:type="spellEnd"/>
-            <w:r>
-              <w:rPr>
-                <w:color w:val="auto"/>
-                <w:sz w:val="24"/>
-                <w:szCs w:val="24"/>
-                <w:lang w:val="es-ES"/>
-              </w:rPr>
-              <w:t xml:space="preserve">  (</w:t>
-            </w:r>
-            <w:proofErr w:type="gramEnd"/>
-            <w:r>
-              <w:rPr>
-                <w:color w:val="auto"/>
-                <w:sz w:val="24"/>
-                <w:szCs w:val="24"/>
-                <w:lang w:val="es-ES"/>
-              </w:rPr>
-              <w:t>4 horas)</w:t>
-            </w:r>
-          </w:p>
-          <w:p>
-            <w:pPr>
-              <w:pStyle w:val="ListParagraph"/>
+          </w:p>
+          <w:p>
+            <w:pPr>
+              <w:pStyle w:val="Prrafodelista"/>
               <w:numPr>
                 <w:ilvl w:val="0"/>
                 <w:numId w:val="14"/>
@@ -20964,7 +20443,7 @@
           </w:tcPr>
           <w:p>
             <w:pPr>
-              <w:pStyle w:val="ListParagraph"/>
+              <w:pStyle w:val="Prrafodelista"/>
               <w:numPr>
                 <w:ilvl w:val="0"/>
                 <w:numId w:val="15"/>
@@ -20984,32 +20463,12 @@
                 <w:szCs w:val="24"/>
                 <w:lang w:val="es-ES"/>
               </w:rPr>
-              <w:t xml:space="preserve">Desarrollar el </w:t>
+              <w:t>Desarrollar el endpoint (5 horas)</w:t>
             </w:r>
-            <w:proofErr w:type="spellStart"/>
-            <w:r>
-              <w:rPr>
-                <w:color w:val="auto"/>
-                <w:sz w:val="24"/>
-                <w:szCs w:val="24"/>
-                <w:lang w:val="es-ES"/>
-              </w:rPr>
-              <w:t>endpoint</w:t>
-            </w:r>
-            <w:proofErr w:type="spellEnd"/>
-            <w:r>
-              <w:rPr>
-                <w:color w:val="auto"/>
-                <w:sz w:val="24"/>
-                <w:szCs w:val="24"/>
-                <w:lang w:val="es-ES"/>
-              </w:rPr>
-              <w:t xml:space="preserve"> (5 horas)</w:t>
-            </w:r>
-          </w:p>
-          <w:p>
-            <w:pPr>
-              <w:pStyle w:val="ListParagraph"/>
+          </w:p>
+          <w:p>
+            <w:pPr>
+              <w:pStyle w:val="Prrafodelista"/>
               <w:numPr>
                 <w:ilvl w:val="0"/>
                 <w:numId w:val="15"/>
@@ -21042,7 +20501,6 @@
                 <w:lang w:val="es-ES"/>
               </w:rPr>
             </w:pPr>
-            <w:proofErr w:type="spellStart"/>
             <w:r>
               <w:rPr>
                 <w:color w:val="auto"/>
@@ -21050,17 +20508,7 @@
                 <w:szCs w:val="24"/>
                 <w:lang w:val="es-ES"/>
               </w:rPr>
-              <w:t>Dearrollar</w:t>
-            </w:r>
-            <w:proofErr w:type="spellEnd"/>
-            <w:r>
-              <w:rPr>
-                <w:color w:val="auto"/>
-                <w:sz w:val="24"/>
-                <w:szCs w:val="24"/>
-                <w:lang w:val="es-ES"/>
-              </w:rPr>
-              <w:t xml:space="preserve"> el filtrado de viajes según preferencias (4 horas)</w:t>
+              <w:t>Dearrollar el filtrado de viajes según preferencias (4 horas)</w:t>
             </w:r>
           </w:p>
         </w:tc>
@@ -21216,7 +20664,7 @@
           </w:tcPr>
           <w:p>
             <w:pPr>
-              <w:pStyle w:val="ListParagraph"/>
+              <w:pStyle w:val="Prrafodelista"/>
               <w:numPr>
                 <w:ilvl w:val="0"/>
                 <w:numId w:val="16"/>
@@ -21236,32 +20684,12 @@
                 <w:szCs w:val="24"/>
                 <w:lang w:val="es-ES"/>
               </w:rPr>
-              <w:t xml:space="preserve">Desarrollar el </w:t>
+              <w:t>Desarrollar el endpoint (4 horas)</w:t>
             </w:r>
-            <w:proofErr w:type="spellStart"/>
-            <w:r>
-              <w:rPr>
-                <w:color w:val="auto"/>
-                <w:sz w:val="24"/>
-                <w:szCs w:val="24"/>
-                <w:lang w:val="es-ES"/>
-              </w:rPr>
-              <w:t>endpoint</w:t>
-            </w:r>
-            <w:proofErr w:type="spellEnd"/>
-            <w:r>
-              <w:rPr>
-                <w:color w:val="auto"/>
-                <w:sz w:val="24"/>
-                <w:szCs w:val="24"/>
-                <w:lang w:val="es-ES"/>
-              </w:rPr>
-              <w:t xml:space="preserve"> (4 horas)</w:t>
-            </w:r>
-          </w:p>
-          <w:p>
-            <w:pPr>
-              <w:pStyle w:val="ListParagraph"/>
+          </w:p>
+          <w:p>
+            <w:pPr>
+              <w:pStyle w:val="Prrafodelista"/>
               <w:numPr>
                 <w:ilvl w:val="0"/>
                 <w:numId w:val="16"/>
@@ -21301,27 +20729,7 @@
                 <w:szCs w:val="24"/>
                 <w:lang w:val="es-ES"/>
               </w:rPr>
-              <w:t xml:space="preserve">Gestionar la visualización de los puntos de recojo mediante Google </w:t>
-            </w:r>
-            <w:proofErr w:type="spellStart"/>
-            <w:r>
-              <w:rPr>
-                <w:color w:val="auto"/>
-                <w:sz w:val="24"/>
-                <w:szCs w:val="24"/>
-                <w:lang w:val="es-ES"/>
-              </w:rPr>
-              <w:t>Maps</w:t>
-            </w:r>
-            <w:proofErr w:type="spellEnd"/>
-            <w:r>
-              <w:rPr>
-                <w:color w:val="auto"/>
-                <w:sz w:val="24"/>
-                <w:szCs w:val="24"/>
-                <w:lang w:val="es-ES"/>
-              </w:rPr>
-              <w:t xml:space="preserve"> API (4 horas)</w:t>
+              <w:t>Gestionar la visualización de los puntos de recojo mediante Google Maps API (4 horas)</w:t>
             </w:r>
           </w:p>
         </w:tc>
@@ -21438,7 +20846,7 @@
           </w:tcPr>
           <w:p>
             <w:pPr>
-              <w:pStyle w:val="ListParagraph"/>
+              <w:pStyle w:val="Prrafodelista"/>
               <w:numPr>
                 <w:ilvl w:val="0"/>
                 <w:numId w:val="17"/>
@@ -21458,27 +20866,7 @@
                 <w:szCs w:val="24"/>
                 <w:lang w:val="es-ES"/>
               </w:rPr>
-              <w:t xml:space="preserve">Desarrollar el </w:t>
-            </w:r>
-            <w:proofErr w:type="spellStart"/>
-            <w:r>
-              <w:rPr>
-                <w:color w:val="auto"/>
-                <w:sz w:val="24"/>
-                <w:szCs w:val="24"/>
-                <w:lang w:val="es-ES"/>
-              </w:rPr>
-              <w:t>endpoint</w:t>
-            </w:r>
-            <w:proofErr w:type="spellEnd"/>
-            <w:r>
-              <w:rPr>
-                <w:color w:val="auto"/>
-                <w:sz w:val="24"/>
-                <w:szCs w:val="24"/>
-                <w:lang w:val="es-ES"/>
-              </w:rPr>
-              <w:t xml:space="preserve"> (5 horas)</w:t>
+              <w:t>Desarrollar el endpoint (5 horas)</w:t>
             </w:r>
           </w:p>
           <w:p>
@@ -21614,7 +21002,7 @@
           </w:tcPr>
           <w:p>
             <w:pPr>
-              <w:pStyle w:val="ListParagraph"/>
+              <w:pStyle w:val="Prrafodelista"/>
               <w:numPr>
                 <w:ilvl w:val="0"/>
                 <w:numId w:val="18"/>
@@ -21654,27 +21042,7 @@
                 <w:szCs w:val="24"/>
                 <w:lang w:val="es-ES"/>
               </w:rPr>
-              <w:t xml:space="preserve">Desarrollar el </w:t>
-            </w:r>
-            <w:proofErr w:type="spellStart"/>
-            <w:r>
-              <w:rPr>
-                <w:color w:val="auto"/>
-                <w:sz w:val="24"/>
-                <w:szCs w:val="24"/>
-                <w:lang w:val="es-ES"/>
-              </w:rPr>
-              <w:t>endpoint</w:t>
-            </w:r>
-            <w:proofErr w:type="spellEnd"/>
-            <w:r>
-              <w:rPr>
-                <w:color w:val="auto"/>
-                <w:sz w:val="24"/>
-                <w:szCs w:val="24"/>
-                <w:lang w:val="es-ES"/>
-              </w:rPr>
-              <w:t xml:space="preserve"> que permita visualizar los pasajeros asignados a un determinado viaje (5 horas)</w:t>
+              <w:t>Desarrollar el endpoint que permita visualizar los pasajeros asignados a un determinado viaje (5 horas)</w:t>
             </w:r>
           </w:p>
         </w:tc>
@@ -21790,7 +21158,7 @@
           </w:tcPr>
           <w:p>
             <w:pPr>
-              <w:pStyle w:val="ListParagraph"/>
+              <w:pStyle w:val="Prrafodelista"/>
               <w:numPr>
                 <w:ilvl w:val="0"/>
                 <w:numId w:val="19"/>
@@ -21830,27 +21198,7 @@
                 <w:szCs w:val="24"/>
                 <w:lang w:val="es-ES"/>
               </w:rPr>
-              <w:t xml:space="preserve">Desarrollar el </w:t>
-            </w:r>
-            <w:proofErr w:type="spellStart"/>
-            <w:r>
-              <w:rPr>
-                <w:color w:val="auto"/>
-                <w:sz w:val="24"/>
-                <w:szCs w:val="24"/>
-                <w:lang w:val="es-ES"/>
-              </w:rPr>
-              <w:t>endpoint</w:t>
-            </w:r>
-            <w:proofErr w:type="spellEnd"/>
-            <w:r>
-              <w:rPr>
-                <w:color w:val="auto"/>
-                <w:sz w:val="24"/>
-                <w:szCs w:val="24"/>
-                <w:lang w:val="es-ES"/>
-              </w:rPr>
-              <w:t xml:space="preserve"> que modifique los estados de usuarios (4 horas)</w:t>
+              <w:t>Desarrollar el endpoint que modifique los estados de usuarios (4 horas)</w:t>
             </w:r>
           </w:p>
         </w:tc>
@@ -21931,19 +21279,24 @@
                 <w:szCs w:val="24"/>
                 <w:lang w:val="es-ES"/>
               </w:rPr>
-              <w:t xml:space="preserve">Como estudiante de la UPC con función de conductor, quiero notificar a los usuarios y a los administradores de la aplicación que un viaje si un viaje ha iniciado o si ha finalizado para que se monitoree que estoy cumpliendo mi rol como conductor de </w:t>
+              <w:t>Como estudiante de la UPC con función de conductor, quiero notificar a los usuarios y a los administradores de la aplicación que un viaje si un viaje ha iniciado o si ha finalizado para que se monitoree que estoy cumpliendo mi rol como conductor de UPCRide.</w:t>
             </w:r>
-            <w:proofErr w:type="spellStart"/>
-            <w:r>
+          </w:p>
+        </w:tc>
+        <w:tc>
+          <w:tcPr>
+            <w:tcW w:w="3860" w:type="dxa"/>
+          </w:tcPr>
+          <w:p>
+            <w:pPr>
+              <w:spacing w:after="200"/>
               <w:rPr>
                 <w:color w:val="auto"/>
                 <w:sz w:val="24"/>
                 <w:szCs w:val="24"/>
                 <w:lang w:val="es-ES"/>
               </w:rPr>
-              <w:t>UPCRide</w:t>
-            </w:r>
-            <w:proofErr w:type="spellEnd"/>
+            </w:pPr>
             <w:r>
               <w:rPr>
                 <w:color w:val="auto"/>
@@ -21951,31 +21304,6 @@
                 <w:szCs w:val="24"/>
                 <w:lang w:val="es-ES"/>
               </w:rPr>
-              <w:t>.</w:t>
-            </w:r>
-          </w:p>
-        </w:tc>
-        <w:tc>
-          <w:tcPr>
-            <w:tcW w:w="3860" w:type="dxa"/>
-          </w:tcPr>
-          <w:p>
-            <w:pPr>
-              <w:spacing w:after="200"/>
-              <w:rPr>
-                <w:color w:val="auto"/>
-                <w:sz w:val="24"/>
-                <w:szCs w:val="24"/>
-                <w:lang w:val="es-ES"/>
-              </w:rPr>
-            </w:pPr>
-            <w:r>
-              <w:rPr>
-                <w:color w:val="auto"/>
-                <w:sz w:val="24"/>
-                <w:szCs w:val="24"/>
-                <w:lang w:val="es-ES"/>
-              </w:rPr>
               <w:t>Dado que un estudiante conductor visualice un viaje publicado, cuando este seleccione la opción “Cambiar estado”, entonces si recién se iniciará el viaje, se cambiará el estado a “En curso”, y si ya se finalizó el viaje, cambiará el estado a “Finalizado”.</w:t>
             </w:r>
           </w:p>
@@ -21986,7 +21314,7 @@
           </w:tcPr>
           <w:p>
             <w:pPr>
-              <w:pStyle w:val="ListParagraph"/>
+              <w:pStyle w:val="Prrafodelista"/>
               <w:numPr>
                 <w:ilvl w:val="0"/>
                 <w:numId w:val="20"/>
@@ -22011,7 +21339,7 @@
           </w:p>
           <w:p>
             <w:pPr>
-              <w:pStyle w:val="ListParagraph"/>
+              <w:pStyle w:val="Prrafodelista"/>
               <w:numPr>
                 <w:ilvl w:val="0"/>
                 <w:numId w:val="20"/>
@@ -22031,27 +21359,7 @@
                 <w:szCs w:val="24"/>
                 <w:lang w:val="es-ES"/>
               </w:rPr>
-              <w:t xml:space="preserve">Desarrollar el </w:t>
-            </w:r>
-            <w:proofErr w:type="spellStart"/>
-            <w:r>
-              <w:rPr>
-                <w:color w:val="auto"/>
-                <w:sz w:val="24"/>
-                <w:szCs w:val="24"/>
-                <w:lang w:val="es-ES"/>
-              </w:rPr>
-              <w:t>endpoint</w:t>
-            </w:r>
-            <w:proofErr w:type="spellEnd"/>
-            <w:r>
-              <w:rPr>
-                <w:color w:val="auto"/>
-                <w:sz w:val="24"/>
-                <w:szCs w:val="24"/>
-                <w:lang w:val="es-ES"/>
-              </w:rPr>
-              <w:t xml:space="preserve"> para poder actualizar el estado de un viaje determinado (4 horas)</w:t>
+              <w:t>Desarrollar el endpoint para poder actualizar el estado de un viaje determinado (4 horas)</w:t>
             </w:r>
           </w:p>
         </w:tc>
@@ -22059,7 +21367,7 @@
     </w:tbl>
     <w:p>
       <w:pPr>
-        <w:pStyle w:val="Heading3"/>
+        <w:pStyle w:val="Ttulo3"/>
         <w:rPr>
           <w:b/>
           <w:i/>
@@ -22079,7 +21387,7 @@
     <w:bookmarkEnd w:id="16"/>
     <w:p>
       <w:pPr>
-        <w:pStyle w:val="Heading3"/>
+        <w:pStyle w:val="Ttulo3"/>
         <w:rPr>
           <w:b/>
           <w:i/>
@@ -22090,7 +21398,7 @@
     </w:p>
     <w:p>
       <w:pPr>
-        <w:pStyle w:val="Heading3"/>
+        <w:pStyle w:val="Ttulo3"/>
         <w:rPr>
           <w:b/>
           <w:i/>
@@ -22101,7 +21409,7 @@
     </w:p>
     <w:p>
       <w:pPr>
-        <w:pStyle w:val="Heading3"/>
+        <w:pStyle w:val="Ttulo3"/>
         <w:rPr>
           <w:b/>
           <w:i/>
@@ -22112,7 +21420,7 @@
     </w:p>
     <w:p>
       <w:pPr>
-        <w:pStyle w:val="Heading3"/>
+        <w:pStyle w:val="Ttulo3"/>
         <w:rPr>
           <w:b/>
           <w:i/>
@@ -22123,7 +21431,7 @@
     </w:p>
     <w:p>
       <w:pPr>
-        <w:pStyle w:val="Heading3"/>
+        <w:pStyle w:val="Ttulo3"/>
         <w:rPr>
           <w:b/>
           <w:i/>
@@ -22134,7 +21442,7 @@
     </w:p>
     <w:p>
       <w:pPr>
-        <w:pStyle w:val="Heading3"/>
+        <w:pStyle w:val="Ttulo3"/>
         <w:rPr>
           <w:b/>
           <w:i/>
@@ -22145,7 +21453,7 @@
     </w:p>
     <w:p>
       <w:pPr>
-        <w:pStyle w:val="Heading3"/>
+        <w:pStyle w:val="Ttulo3"/>
         <w:rPr>
           <w:b/>
           <w:i/>
@@ -22156,7 +21464,7 @@
     </w:p>
     <w:p>
       <w:pPr>
-        <w:pStyle w:val="Heading3"/>
+        <w:pStyle w:val="Ttulo3"/>
         <w:rPr>
           <w:b/>
           <w:i/>
@@ -22167,7 +21475,7 @@
     </w:p>
     <w:p>
       <w:pPr>
-        <w:pStyle w:val="Heading3"/>
+        <w:pStyle w:val="Ttulo3"/>
         <w:rPr>
           <w:b/>
           <w:i/>
@@ -22178,7 +21486,7 @@
     </w:p>
     <w:p>
       <w:pPr>
-        <w:pStyle w:val="Heading3"/>
+        <w:pStyle w:val="Ttulo3"/>
         <w:rPr>
           <w:b/>
           <w:i/>
@@ -22189,7 +21497,7 @@
     </w:p>
     <w:p>
       <w:pPr>
-        <w:pStyle w:val="Heading3"/>
+        <w:pStyle w:val="Ttulo3"/>
         <w:rPr>
           <w:b/>
           <w:i/>
@@ -22236,7 +21544,7 @@
                     <pic:cNvPicPr/>
                   </pic:nvPicPr>
                   <pic:blipFill>
-                    <a:blip r:embed="rId17"/>
+                    <a:blip r:embed="rId18"/>
                     <a:stretch>
                       <a:fillRect/>
                     </a:stretch>
@@ -22278,7 +21586,7 @@
                     <pic:cNvPicPr/>
                   </pic:nvPicPr>
                   <pic:blipFill>
-                    <a:blip r:embed="rId18"/>
+                    <a:blip r:embed="rId19"/>
                     <a:stretch>
                       <a:fillRect/>
                     </a:stretch>
@@ -22321,7 +21629,7 @@
                     <pic:cNvPicPr/>
                   </pic:nvPicPr>
                   <pic:blipFill>
-                    <a:blip r:embed="rId19"/>
+                    <a:blip r:embed="rId20"/>
                     <a:stretch>
                       <a:fillRect/>
                     </a:stretch>
@@ -22363,7 +21671,7 @@
                     <pic:cNvPicPr/>
                   </pic:nvPicPr>
                   <pic:blipFill>
-                    <a:blip r:embed="rId20"/>
+                    <a:blip r:embed="rId21"/>
                     <a:stretch>
                       <a:fillRect/>
                     </a:stretch>
@@ -22406,7 +21714,7 @@
                     <pic:cNvPicPr/>
                   </pic:nvPicPr>
                   <pic:blipFill>
-                    <a:blip r:embed="rId21"/>
+                    <a:blip r:embed="rId22"/>
                     <a:stretch>
                       <a:fillRect/>
                     </a:stretch>
@@ -22448,7 +21756,7 @@
                     <pic:cNvPicPr/>
                   </pic:nvPicPr>
                   <pic:blipFill>
-                    <a:blip r:embed="rId22"/>
+                    <a:blip r:embed="rId23"/>
                     <a:stretch>
                       <a:fillRect/>
                     </a:stretch>
@@ -22471,7 +21779,7 @@
     </w:p>
     <w:p>
       <w:pPr>
-        <w:pStyle w:val="Heading3"/>
+        <w:pStyle w:val="Ttulo3"/>
         <w:rPr>
           <w:b/>
           <w:i/>
@@ -22499,7 +21807,7 @@
                     <pic:cNvPicPr/>
                   </pic:nvPicPr>
                   <pic:blipFill>
-                    <a:blip r:embed="rId23"/>
+                    <a:blip r:embed="rId24"/>
                     <a:stretch>
                       <a:fillRect/>
                     </a:stretch>
@@ -22543,7 +21851,7 @@
     </w:p>
     <w:p>
       <w:pPr>
-        <w:pStyle w:val="Heading3"/>
+        <w:pStyle w:val="Ttulo3"/>
         <w:rPr>
           <w:b/>
           <w:i/>
@@ -22614,7 +21922,7 @@
                     <pic:cNvPicPr/>
                   </pic:nvPicPr>
                   <pic:blipFill>
-                    <a:blip r:embed="rId24">
+                    <a:blip r:embed="rId25">
                       <a:extLst>
                         <a:ext uri="{28A0092B-C50C-407E-A947-70E740481C1C}">
                           <a14:useLocalDpi xmlns:a14="http://schemas.microsoft.com/office/drawing/2010/main" val="0"/>
@@ -22671,7 +21979,7 @@
     </w:p>
     <w:p>
       <w:pPr>
-        <w:pStyle w:val="Heading3"/>
+        <w:pStyle w:val="Ttulo3"/>
         <w:rPr>
           <w:b/>
           <w:i/>
@@ -22679,7 +21987,6 @@
           <w:lang w:val="es-ES"/>
         </w:rPr>
       </w:pPr>
-      <w:proofErr w:type="spellStart"/>
       <w:r>
         <w:rPr>
           <w:b/>
@@ -22688,9 +21995,8 @@
           <w:lang w:val="es-ES"/>
         </w:rPr>
         <w:lastRenderedPageBreak/>
-        <w:t>Architecture</w:t>
+        <w:t>Architecture Overview</w:t>
       </w:r>
-      <w:proofErr w:type="spellEnd"/>
       <w:r>
         <w:rPr>
           <w:b/>
@@ -22698,39 +22004,8 @@
           <w:sz w:val="44"/>
           <w:lang w:val="es-ES"/>
         </w:rPr>
-        <w:t xml:space="preserve"> </w:t>
+        <w:t xml:space="preserve"> Diagram</w:t>
       </w:r>
-      <w:proofErr w:type="spellStart"/>
-      <w:r>
-        <w:rPr>
-          <w:b/>
-          <w:i/>
-          <w:sz w:val="44"/>
-          <w:lang w:val="es-ES"/>
-        </w:rPr>
-        <w:t>Overview</w:t>
-      </w:r>
-      <w:proofErr w:type="spellEnd"/>
-      <w:r>
-        <w:rPr>
-          <w:b/>
-          <w:i/>
-          <w:sz w:val="44"/>
-          <w:lang w:val="es-ES"/>
-        </w:rPr>
-        <w:t xml:space="preserve"> </w:t>
-      </w:r>
-      <w:proofErr w:type="spellStart"/>
-      <w:r>
-        <w:rPr>
-          <w:b/>
-          <w:i/>
-          <w:sz w:val="44"/>
-          <w:lang w:val="es-ES"/>
-        </w:rPr>
-        <w:t>Diagram</w:t>
-      </w:r>
-      <w:proofErr w:type="spellEnd"/>
     </w:p>
     <w:p>
       <w:pPr>
@@ -22774,7 +22049,7 @@
                     </pic:cNvPicPr>
                   </pic:nvPicPr>
                   <pic:blipFill>
-                    <a:blip r:embed="rId25">
+                    <a:blip r:embed="rId26">
                       <a:extLst>
                         <a:ext uri="{28A0092B-C50C-407E-A947-70E740481C1C}">
                           <a14:useLocalDpi xmlns:a14="http://schemas.microsoft.com/office/drawing/2010/main" val="0"/>
@@ -22821,7 +22096,7 @@
     </w:p>
     <w:p>
       <w:pPr>
-        <w:pStyle w:val="Heading3"/>
+        <w:pStyle w:val="Ttulo3"/>
         <w:rPr>
           <w:b/>
           <w:i/>
@@ -22849,10 +22124,10 @@
         </w:rPr>
         <w:tab/>
       </w:r>
-      <w:hyperlink r:id="rId26" w:history="1">
+      <w:hyperlink r:id="rId27" w:history="1">
         <w:r>
           <w:rPr>
-            <w:rStyle w:val="Hyperlink"/>
+            <w:rStyle w:val="Hipervnculo"/>
           </w:rPr>
           <w:t>https://github.com/Cesar947/UPCRideMoviles</w:t>
         </w:r>
@@ -22860,7 +22135,7 @@
     </w:p>
     <w:p>
       <w:pPr>
-        <w:pStyle w:val="Heading3"/>
+        <w:pStyle w:val="Ttulo3"/>
         <w:rPr>
           <w:b/>
           <w:i/>
@@ -22871,7 +22146,7 @@
     </w:p>
     <w:p>
       <w:pPr>
-        <w:pStyle w:val="Heading3"/>
+        <w:pStyle w:val="Ttulo3"/>
         <w:rPr>
           <w:b/>
           <w:i/>
@@ -22881,7 +22156,7 @@
     </w:p>
     <w:p>
       <w:pPr>
-        <w:pStyle w:val="Heading3"/>
+        <w:pStyle w:val="Ttulo3"/>
         <w:rPr>
           <w:b/>
           <w:i/>
@@ -22891,7 +22166,7 @@
     </w:p>
     <w:p>
       <w:pPr>
-        <w:pStyle w:val="Heading3"/>
+        <w:pStyle w:val="Ttulo3"/>
         <w:rPr>
           <w:b/>
           <w:i/>
@@ -22934,7 +22209,7 @@
                     <pic:cNvPicPr/>
                   </pic:nvPicPr>
                   <pic:blipFill rotWithShape="1">
-                    <a:blip r:embed="rId27" cstate="print">
+                    <a:blip r:embed="rId28" cstate="print">
                       <a:extLst>
                         <a:ext uri="{28A0092B-C50C-407E-A947-70E740481C1C}">
                           <a14:useLocalDpi xmlns:a14="http://schemas.microsoft.com/office/drawing/2010/main" val="0"/>
@@ -23005,13 +22280,13 @@
                           <w:p>
                             <w:pPr>
                               <w:rPr>
-                                <w:rStyle w:val="Hyperlink"/>
+                                <w:rStyle w:val="Hipervnculo"/>
                               </w:rPr>
                             </w:pPr>
-                            <w:hyperlink r:id="rId28" w:history="1">
+                            <w:hyperlink r:id="rId29" w:history="1">
                               <w:r>
                                 <w:rPr>
-                                  <w:rStyle w:val="Hyperlink"/>
+                                  <w:rStyle w:val="Hipervnculo"/>
                                 </w:rPr>
                                 <w:t>https://trello.com/b/AVVFr9Fo/upcride-20</w:t>
                               </w:r>
@@ -23036,13 +22311,13 @@
                     <w:p>
                       <w:pPr>
                         <w:rPr>
-                          <w:rStyle w:val="Hyperlink"/>
+                          <w:rStyle w:val="Hipervnculo"/>
                         </w:rPr>
                       </w:pPr>
-                      <w:hyperlink r:id="rId29" w:history="1">
+                      <w:hyperlink r:id="rId30" w:history="1">
                         <w:r>
                           <w:rPr>
-                            <w:rStyle w:val="Hyperlink"/>
+                            <w:rStyle w:val="Hipervnculo"/>
                           </w:rPr>
                           <w:t>https://trello.com/b/AVVFr9Fo/upcride-20</w:t>
                         </w:r>
@@ -23074,7 +22349,7 @@
     </w:p>
     <w:p>
       <w:pPr>
-        <w:pStyle w:val="Heading2"/>
+        <w:pStyle w:val="Ttulo2"/>
         <w:rPr>
           <w:caps w:val="0"/>
           <w:lang w:val="es-PE"/>
@@ -23279,7 +22554,7 @@
                             <w:pPr>
                               <w:jc w:val="center"/>
                               <w:rPr>
-                                <w:rFonts w:ascii="Solano Gothic MVB  Light" w:hAnsi="Solano Gothic MVB  Light" w:hint="eastAsia"/>
+                                <w:rFonts w:ascii="Solano Gothic MVB  Light" w:hAnsi="Solano Gothic MVB  Light"/>
                                 <w:sz w:val="144"/>
                                 <w:lang w:val="es-ES"/>
                               </w:rPr>
@@ -23322,7 +22597,7 @@
                       <w:pPr>
                         <w:jc w:val="center"/>
                         <w:rPr>
-                          <w:rFonts w:ascii="Solano Gothic MVB  Light" w:hAnsi="Solano Gothic MVB  Light" w:hint="eastAsia"/>
+                          <w:rFonts w:ascii="Solano Gothic MVB  Light" w:hAnsi="Solano Gothic MVB  Light"/>
                           <w:sz w:val="144"/>
                           <w:lang w:val="es-ES"/>
                         </w:rPr>
@@ -23346,7 +22621,7 @@
     </w:p>
     <w:p>
       <w:pPr>
-        <w:pStyle w:val="Heading3"/>
+        <w:pStyle w:val="Ttulo3"/>
         <w:tabs>
           <w:tab w:val="left" w:pos="6045"/>
         </w:tabs>
@@ -23421,7 +22696,7 @@
                     <pic:cNvPicPr/>
                   </pic:nvPicPr>
                   <pic:blipFill>
-                    <a:blip r:embed="rId30">
+                    <a:blip r:embed="rId31">
                       <a:extLst>
                         <a:ext uri="{28A0092B-C50C-407E-A947-70E740481C1C}">
                           <a14:useLocalDpi xmlns:a14="http://schemas.microsoft.com/office/drawing/2010/main" val="0"/>
@@ -23494,6 +22769,33 @@
     <w:p>
       <w:pPr>
         <w:rPr>
+          <w:color w:val="93C842" w:themeColor="hyperlink"/>
+          <w:u w:val="single"/>
+        </w:rPr>
+      </w:pPr>
+      <w:r>
+        <w:rPr>
+          <w:rFonts w:ascii="Zizou Slab Medium" w:eastAsia="Times New Roman" w:hAnsi="Zizou Slab Medium" w:cs="Times New Roman"/>
+          <w:b/>
+          <w:i/>
+          <w:color w:val="auto"/>
+          <w:sz w:val="32"/>
+          <w:szCs w:val="10"/>
+        </w:rPr>
+        <w:t xml:space="preserve">Enlace: </w:t>
+      </w:r>
+      <w:bookmarkStart w:id="21" w:name="_GoBack"/>
+      <w:bookmarkEnd w:id="21"/>
+      <w:r>
+        <w:rPr>
+          <w:rStyle w:val="Hipervnculo"/>
+        </w:rPr>
+        <w:t>https://documenter.getpostman.com/view/8810164/SVn3tvzY</w:t>
+      </w:r>
+    </w:p>
+    <w:p>
+      <w:pPr>
+        <w:rPr>
           <w:rFonts w:ascii="Zizou Slab Medium" w:eastAsia="Times New Roman" w:hAnsi="Zizou Slab Medium" w:cs="Times New Roman"/>
           <w:b/>
           <w:i/>
@@ -23521,7 +22823,7 @@
                     <pic:cNvPicPr/>
                   </pic:nvPicPr>
                   <pic:blipFill>
-                    <a:blip r:embed="rId31"/>
+                    <a:blip r:embed="rId32"/>
                     <a:stretch>
                       <a:fillRect/>
                     </a:stretch>
@@ -23550,31 +22852,350 @@
           <w:i/>
           <w:color w:val="auto"/>
           <w:sz w:val="44"/>
-          <w:lang w:val="es-ES"/>
         </w:rPr>
       </w:pPr>
       <w:r>
+        <w:rPr>
+          <w:noProof/>
+        </w:rPr>
+        <w:drawing>
+          <wp:inline distT="0" distB="0" distL="0" distR="0" wp14:anchorId="2A11615B" wp14:editId="2CBC681A">
+            <wp:extent cx="6309360" cy="4149090"/>
+            <wp:effectExtent l="0" t="0" r="0" b="3810"/>
+            <wp:docPr id="24" name="Imagen 24"/>
+            <wp:cNvGraphicFramePr>
+              <a:graphicFrameLocks xmlns:a="http://schemas.openxmlformats.org/drawingml/2006/main" noChangeAspect="1"/>
+            </wp:cNvGraphicFramePr>
+            <a:graphic xmlns:a="http://schemas.openxmlformats.org/drawingml/2006/main">
+              <a:graphicData uri="http://schemas.openxmlformats.org/drawingml/2006/picture">
+                <pic:pic xmlns:pic="http://schemas.openxmlformats.org/drawingml/2006/picture">
+                  <pic:nvPicPr>
+                    <pic:cNvPr id="1" name=""/>
+                    <pic:cNvPicPr/>
+                  </pic:nvPicPr>
+                  <pic:blipFill>
+                    <a:blip r:embed="rId33"/>
+                    <a:stretch>
+                      <a:fillRect/>
+                    </a:stretch>
+                  </pic:blipFill>
+                  <pic:spPr>
+                    <a:xfrm>
+                      <a:off x="0" y="0"/>
+                      <a:ext cx="6309360" cy="4149090"/>
+                    </a:xfrm>
+                    <a:prstGeom prst="rect">
+                      <a:avLst/>
+                    </a:prstGeom>
+                  </pic:spPr>
+                </pic:pic>
+              </a:graphicData>
+            </a:graphic>
+          </wp:inline>
+        </w:drawing>
+      </w:r>
+    </w:p>
+    <w:p>
+      <w:pPr>
         <w:rPr>
           <w:rFonts w:ascii="Zizou Slab Medium" w:eastAsia="Times New Roman" w:hAnsi="Zizou Slab Medium" w:cs="Times New Roman"/>
           <w:b/>
           <w:i/>
           <w:color w:val="auto"/>
           <w:sz w:val="44"/>
-          <w:lang w:val="es-ES"/>
-        </w:rPr>
-        <w:t xml:space="preserve">Enlace al </w:t>
+        </w:rPr>
+      </w:pPr>
+      <w:r>
+        <w:rPr>
+          <w:noProof/>
+        </w:rPr>
+        <w:lastRenderedPageBreak/>
+        <w:drawing>
+          <wp:inline distT="0" distB="0" distL="0" distR="0" wp14:anchorId="28F00A85" wp14:editId="5D7F376B">
+            <wp:extent cx="6309360" cy="4009390"/>
+            <wp:effectExtent l="0" t="0" r="0" b="0"/>
+            <wp:docPr id="34" name="Imagen 34"/>
+            <wp:cNvGraphicFramePr>
+              <a:graphicFrameLocks xmlns:a="http://schemas.openxmlformats.org/drawingml/2006/main" noChangeAspect="1"/>
+            </wp:cNvGraphicFramePr>
+            <a:graphic xmlns:a="http://schemas.openxmlformats.org/drawingml/2006/main">
+              <a:graphicData uri="http://schemas.openxmlformats.org/drawingml/2006/picture">
+                <pic:pic xmlns:pic="http://schemas.openxmlformats.org/drawingml/2006/picture">
+                  <pic:nvPicPr>
+                    <pic:cNvPr id="1" name=""/>
+                    <pic:cNvPicPr/>
+                  </pic:nvPicPr>
+                  <pic:blipFill>
+                    <a:blip r:embed="rId34"/>
+                    <a:stretch>
+                      <a:fillRect/>
+                    </a:stretch>
+                  </pic:blipFill>
+                  <pic:spPr>
+                    <a:xfrm>
+                      <a:off x="0" y="0"/>
+                      <a:ext cx="6309360" cy="4009390"/>
+                    </a:xfrm>
+                    <a:prstGeom prst="rect">
+                      <a:avLst/>
+                    </a:prstGeom>
+                  </pic:spPr>
+                </pic:pic>
+              </a:graphicData>
+            </a:graphic>
+          </wp:inline>
+        </w:drawing>
       </w:r>
+    </w:p>
+    <w:p>
+      <w:pPr>
+        <w:rPr>
+          <w:rStyle w:val="Hipervnculo"/>
+        </w:rPr>
+      </w:pPr>
+    </w:p>
+    <w:p>
+      <w:pPr>
+        <w:rPr>
+          <w:rStyle w:val="Hipervnculo"/>
+        </w:rPr>
+      </w:pPr>
       <w:r>
+        <w:rPr>
+          <w:noProof/>
+        </w:rPr>
+        <w:lastRenderedPageBreak/>
+        <w:drawing>
+          <wp:inline distT="0" distB="0" distL="0" distR="0" wp14:anchorId="45F8A602" wp14:editId="5AC30746">
+            <wp:extent cx="6309360" cy="4759325"/>
+            <wp:effectExtent l="0" t="0" r="0" b="3175"/>
+            <wp:docPr id="35" name="Imagen 35"/>
+            <wp:cNvGraphicFramePr>
+              <a:graphicFrameLocks xmlns:a="http://schemas.openxmlformats.org/drawingml/2006/main" noChangeAspect="1"/>
+            </wp:cNvGraphicFramePr>
+            <a:graphic xmlns:a="http://schemas.openxmlformats.org/drawingml/2006/main">
+              <a:graphicData uri="http://schemas.openxmlformats.org/drawingml/2006/picture">
+                <pic:pic xmlns:pic="http://schemas.openxmlformats.org/drawingml/2006/picture">
+                  <pic:nvPicPr>
+                    <pic:cNvPr id="1" name=""/>
+                    <pic:cNvPicPr/>
+                  </pic:nvPicPr>
+                  <pic:blipFill>
+                    <a:blip r:embed="rId35"/>
+                    <a:stretch>
+                      <a:fillRect/>
+                    </a:stretch>
+                  </pic:blipFill>
+                  <pic:spPr>
+                    <a:xfrm>
+                      <a:off x="0" y="0"/>
+                      <a:ext cx="6309360" cy="4759325"/>
+                    </a:xfrm>
+                    <a:prstGeom prst="rect">
+                      <a:avLst/>
+                    </a:prstGeom>
+                  </pic:spPr>
+                </pic:pic>
+              </a:graphicData>
+            </a:graphic>
+          </wp:inline>
+        </w:drawing>
+      </w:r>
+    </w:p>
+    <w:p>
+      <w:pPr>
+        <w:rPr>
+          <w:rStyle w:val="Hipervnculo"/>
+        </w:rPr>
+      </w:pPr>
+      <w:r>
+        <w:rPr>
+          <w:noProof/>
+        </w:rPr>
+        <w:lastRenderedPageBreak/>
+        <w:drawing>
+          <wp:inline distT="0" distB="0" distL="0" distR="0" wp14:anchorId="5F2B7F47" wp14:editId="28B83D33">
+            <wp:extent cx="6309360" cy="4089400"/>
+            <wp:effectExtent l="0" t="0" r="0" b="6350"/>
+            <wp:docPr id="36" name="Imagen 36"/>
+            <wp:cNvGraphicFramePr>
+              <a:graphicFrameLocks xmlns:a="http://schemas.openxmlformats.org/drawingml/2006/main" noChangeAspect="1"/>
+            </wp:cNvGraphicFramePr>
+            <a:graphic xmlns:a="http://schemas.openxmlformats.org/drawingml/2006/main">
+              <a:graphicData uri="http://schemas.openxmlformats.org/drawingml/2006/picture">
+                <pic:pic xmlns:pic="http://schemas.openxmlformats.org/drawingml/2006/picture">
+                  <pic:nvPicPr>
+                    <pic:cNvPr id="1" name=""/>
+                    <pic:cNvPicPr/>
+                  </pic:nvPicPr>
+                  <pic:blipFill>
+                    <a:blip r:embed="rId36"/>
+                    <a:stretch>
+                      <a:fillRect/>
+                    </a:stretch>
+                  </pic:blipFill>
+                  <pic:spPr>
+                    <a:xfrm>
+                      <a:off x="0" y="0"/>
+                      <a:ext cx="6309360" cy="4089400"/>
+                    </a:xfrm>
+                    <a:prstGeom prst="rect">
+                      <a:avLst/>
+                    </a:prstGeom>
+                  </pic:spPr>
+                </pic:pic>
+              </a:graphicData>
+            </a:graphic>
+          </wp:inline>
+        </w:drawing>
+      </w:r>
+    </w:p>
+    <w:p>
+      <w:pPr>
+        <w:rPr>
+          <w:rStyle w:val="Hipervnculo"/>
+        </w:rPr>
+      </w:pPr>
+      <w:r>
+        <w:rPr>
+          <w:noProof/>
+        </w:rPr>
+        <w:drawing>
+          <wp:inline distT="0" distB="0" distL="0" distR="0" wp14:anchorId="21F78419" wp14:editId="138013F8">
+            <wp:extent cx="6309360" cy="1124585"/>
+            <wp:effectExtent l="0" t="0" r="0" b="0"/>
+            <wp:docPr id="46" name="Imagen 46"/>
+            <wp:cNvGraphicFramePr>
+              <a:graphicFrameLocks xmlns:a="http://schemas.openxmlformats.org/drawingml/2006/main" noChangeAspect="1"/>
+            </wp:cNvGraphicFramePr>
+            <a:graphic xmlns:a="http://schemas.openxmlformats.org/drawingml/2006/main">
+              <a:graphicData uri="http://schemas.openxmlformats.org/drawingml/2006/picture">
+                <pic:pic xmlns:pic="http://schemas.openxmlformats.org/drawingml/2006/picture">
+                  <pic:nvPicPr>
+                    <pic:cNvPr id="1" name=""/>
+                    <pic:cNvPicPr/>
+                  </pic:nvPicPr>
+                  <pic:blipFill>
+                    <a:blip r:embed="rId37"/>
+                    <a:stretch>
+                      <a:fillRect/>
+                    </a:stretch>
+                  </pic:blipFill>
+                  <pic:spPr>
+                    <a:xfrm>
+                      <a:off x="0" y="0"/>
+                      <a:ext cx="6309360" cy="1124585"/>
+                    </a:xfrm>
+                    <a:prstGeom prst="rect">
+                      <a:avLst/>
+                    </a:prstGeom>
+                  </pic:spPr>
+                </pic:pic>
+              </a:graphicData>
+            </a:graphic>
+          </wp:inline>
+        </w:drawing>
+      </w:r>
+    </w:p>
+    <w:p>
+      <w:pPr>
+        <w:rPr>
+          <w:rStyle w:val="Hipervnculo"/>
+        </w:rPr>
+      </w:pPr>
+      <w:r>
+        <w:rPr>
+          <w:noProof/>
+        </w:rPr>
+        <w:drawing>
+          <wp:inline distT="0" distB="0" distL="0" distR="0" wp14:anchorId="60D1D003" wp14:editId="2E1ED874">
+            <wp:extent cx="6309360" cy="1073785"/>
+            <wp:effectExtent l="0" t="0" r="0" b="0"/>
+            <wp:docPr id="47" name="Imagen 47"/>
+            <wp:cNvGraphicFramePr>
+              <a:graphicFrameLocks xmlns:a="http://schemas.openxmlformats.org/drawingml/2006/main" noChangeAspect="1"/>
+            </wp:cNvGraphicFramePr>
+            <a:graphic xmlns:a="http://schemas.openxmlformats.org/drawingml/2006/main">
+              <a:graphicData uri="http://schemas.openxmlformats.org/drawingml/2006/picture">
+                <pic:pic xmlns:pic="http://schemas.openxmlformats.org/drawingml/2006/picture">
+                  <pic:nvPicPr>
+                    <pic:cNvPr id="1" name=""/>
+                    <pic:cNvPicPr/>
+                  </pic:nvPicPr>
+                  <pic:blipFill>
+                    <a:blip r:embed="rId38"/>
+                    <a:stretch>
+                      <a:fillRect/>
+                    </a:stretch>
+                  </pic:blipFill>
+                  <pic:spPr>
+                    <a:xfrm>
+                      <a:off x="0" y="0"/>
+                      <a:ext cx="6309360" cy="1073785"/>
+                    </a:xfrm>
+                    <a:prstGeom prst="rect">
+                      <a:avLst/>
+                    </a:prstGeom>
+                  </pic:spPr>
+                </pic:pic>
+              </a:graphicData>
+            </a:graphic>
+          </wp:inline>
+        </w:drawing>
+      </w:r>
+    </w:p>
+    <w:p>
+      <w:pPr>
+        <w:rPr>
+          <w:rStyle w:val="Hipervnculo"/>
+        </w:rPr>
+      </w:pPr>
+    </w:p>
+    <w:p>
+      <w:pPr>
+        <w:rPr>
+          <w:rStyle w:val="Hipervnculo"/>
+        </w:rPr>
+      </w:pPr>
+    </w:p>
+    <w:p>
+      <w:pPr>
+        <w:rPr>
+          <w:rStyle w:val="Hipervnculo"/>
+        </w:rPr>
+      </w:pPr>
+    </w:p>
+    <w:p>
+      <w:pPr>
+        <w:rPr>
+          <w:rStyle w:val="Hipervnculo"/>
+        </w:rPr>
+      </w:pPr>
+    </w:p>
+    <w:p>
+      <w:pPr>
+        <w:rPr>
+          <w:rStyle w:val="Hipervnculo"/>
+        </w:rPr>
+      </w:pPr>
+    </w:p>
+    <w:p>
+      <w:pPr>
+        <w:rPr>
+          <w:rStyle w:val="Hipervnculo"/>
+        </w:rPr>
+      </w:pPr>
+    </w:p>
+    <w:p>
+      <w:pPr>
         <w:rPr>
           <w:rFonts w:ascii="Zizou Slab Medium" w:eastAsia="Times New Roman" w:hAnsi="Zizou Slab Medium" w:cs="Times New Roman"/>
           <w:b/>
           <w:i/>
           <w:color w:val="auto"/>
           <w:sz w:val="44"/>
-          <w:lang w:val="es-ES"/>
-        </w:rPr>
-        <w:t>API</w:t>
-      </w:r>
+        </w:rPr>
+      </w:pPr>
       <w:r>
         <w:rPr>
           <w:rFonts w:ascii="Zizou Slab Medium" w:eastAsia="Times New Roman" w:hAnsi="Zizou Slab Medium" w:cs="Times New Roman"/>
@@ -23582,30 +23203,10 @@
           <w:i/>
           <w:color w:val="auto"/>
           <w:sz w:val="44"/>
-          <w:lang w:val="es-ES"/>
-        </w:rPr>
-        <w:t xml:space="preserve"> RESTful</w:t>
+        </w:rPr>
+        <w:t xml:space="preserve">Enlace al </w:t>
       </w:r>
-    </w:p>
-    <w:p>
-      <w:pPr>
-        <w:rPr>
-          <w:rStyle w:val="Hyperlink"/>
-          <w:lang w:val="es-ES"/>
-        </w:rPr>
-      </w:pPr>
-      <w:hyperlink r:id="rId32" w:history="1">
-        <w:r>
-          <w:rPr>
-            <w:rStyle w:val="Hyperlink"/>
-            <w:lang w:val="es-ES"/>
-          </w:rPr>
-          <w:t>http://upcride.jl.serv.net.mx/</w:t>
-        </w:r>
-      </w:hyperlink>
-    </w:p>
-    <w:p>
-      <w:pPr>
+      <w:r>
         <w:rPr>
           <w:rFonts w:ascii="Zizou Slab Medium" w:eastAsia="Times New Roman" w:hAnsi="Zizou Slab Medium" w:cs="Times New Roman"/>
           <w:b/>
@@ -23613,7 +23214,8 @@
           <w:color w:val="auto"/>
           <w:sz w:val="44"/>
         </w:rPr>
-      </w:pPr>
+        <w:t>API</w:t>
+      </w:r>
       <w:r>
         <w:rPr>
           <w:rFonts w:ascii="Zizou Slab Medium" w:eastAsia="Times New Roman" w:hAnsi="Zizou Slab Medium" w:cs="Times New Roman"/>
@@ -23622,31 +23224,61 @@
           <w:color w:val="auto"/>
           <w:sz w:val="44"/>
         </w:rPr>
+        <w:t xml:space="preserve"> RESTful</w:t>
+      </w:r>
+    </w:p>
+    <w:p>
+      <w:hyperlink r:id="rId39" w:history="1">
+        <w:r>
+          <w:rPr>
+            <w:rStyle w:val="Hipervnculo"/>
+          </w:rPr>
+          <w:t>http://ec2-52-15-215-247.us-east-2.compute.amazonaws.com:8080/</w:t>
+        </w:r>
+      </w:hyperlink>
+    </w:p>
+    <w:p>
+      <w:pPr>
+        <w:rPr>
+          <w:rFonts w:ascii="Zizou Slab Medium" w:eastAsia="Times New Roman" w:hAnsi="Zizou Slab Medium" w:cs="Times New Roman"/>
+          <w:b/>
+          <w:i/>
+          <w:color w:val="auto"/>
+          <w:sz w:val="44"/>
+        </w:rPr>
+      </w:pPr>
+      <w:r>
+        <w:rPr>
+          <w:rFonts w:ascii="Zizou Slab Medium" w:eastAsia="Times New Roman" w:hAnsi="Zizou Slab Medium" w:cs="Times New Roman"/>
+          <w:b/>
+          <w:i/>
+          <w:color w:val="auto"/>
+          <w:sz w:val="44"/>
+        </w:rPr>
         <w:t>Enlace al Landing Page</w:t>
       </w:r>
     </w:p>
     <w:p>
       <w:pPr>
         <w:rPr>
-          <w:rStyle w:val="Hyperlink"/>
-          <w:lang w:val="es-ES"/>
-        </w:rPr>
-      </w:pPr>
-      <w:hyperlink r:id="rId33" w:history="1">
+          <w:rStyle w:val="Hipervnculo"/>
+          <w:lang w:val="es-ES"/>
+        </w:rPr>
+      </w:pPr>
+      <w:hyperlink r:id="rId40" w:history="1">
         <w:r>
           <w:rPr>
-            <w:rStyle w:val="Hyperlink"/>
+            <w:rStyle w:val="Hipervnculo"/>
+            <w:lang w:val="es-ES"/>
           </w:rPr>
           <w:t>https://upcride.wixsite.com/welcome</w:t>
         </w:r>
       </w:hyperlink>
-      <w:bookmarkStart w:id="21" w:name="_GoBack"/>
-      <w:bookmarkEnd w:id="21"/>
     </w:p>
     <w:p>
       <w:pPr>
         <w:rPr>
-          <w:rStyle w:val="Hyperlink"/>
+          <w:rStyle w:val="Hipervnculo"/>
           <w:lang w:val="es-ES"/>
         </w:rPr>
       </w:pPr>
@@ -23654,7 +23286,6 @@
         <w:rPr>
           <w:noProof/>
         </w:rPr>
-        <w:lastRenderedPageBreak/>
         <w:drawing>
           <wp:inline distT="0" distB="0" distL="0" distR="0" wp14:anchorId="1FB0716E" wp14:editId="19F89C05">
             <wp:extent cx="6309360" cy="3549015"/>
@@ -23671,7 +23302,7 @@
                     <pic:cNvPicPr/>
                   </pic:nvPicPr>
                   <pic:blipFill>
-                    <a:blip r:embed="rId34"/>
+                    <a:blip r:embed="rId41"/>
                     <a:stretch>
                       <a:fillRect/>
                     </a:stretch>
@@ -23693,9 +23324,9 @@
       </w:r>
     </w:p>
     <w:sectPr>
-      <w:headerReference w:type="default" r:id="rId35"/>
-      <w:footerReference w:type="default" r:id="rId36"/>
-      <w:footerReference w:type="first" r:id="rId37"/>
+      <w:headerReference w:type="default" r:id="rId42"/>
+      <w:footerReference w:type="default" r:id="rId43"/>
+      <w:footerReference w:type="first" r:id="rId44"/>
       <w:pgSz w:w="12240" w:h="15840"/>
       <w:pgMar w:top="720" w:right="1152" w:bottom="720" w:left="1152" w:header="0" w:footer="0" w:gutter="0"/>
       <w:pgNumType w:start="1"/>
@@ -23764,7 +23395,7 @@
         </w:tcPr>
         <w:p>
           <w:pPr>
-            <w:pStyle w:val="Footer"/>
+            <w:pStyle w:val="Piedepgina"/>
           </w:pPr>
           <w:r>
             <w:t>https://upcride.wixsite.com/welcome</w:t>
@@ -23794,7 +23425,7 @@
     <w:sdtContent>
       <w:p>
         <w:pPr>
-          <w:pStyle w:val="Footer"/>
+          <w:pStyle w:val="Piedepgina"/>
         </w:pPr>
         <w:r>
           <w:fldChar w:fldCharType="begin"/>
@@ -23881,7 +23512,7 @@
         </w:tcPr>
         <w:p>
           <w:pPr>
-            <w:pStyle w:val="Header"/>
+            <w:pStyle w:val="Encabezado"/>
           </w:pPr>
           <w:r>
             <w:rPr>
@@ -24053,7 +23684,7 @@
     <w:lvl w:ilvl="0">
       <w:start w:val="1"/>
       <w:numFmt w:val="bullet"/>
-      <w:pStyle w:val="ListBullet"/>
+      <w:pStyle w:val="Listaconvietas"/>
       <w:lvlText w:val=""/>
       <w:lvlJc w:val="left"/>
       <w:pPr>
@@ -26442,8 +26073,11 @@
     <w:lsdException w:name="Table 3D effects 3" w:semiHidden="1" w:unhideWhenUsed="1"/>
     <w:lsdException w:name="Table Contemporary" w:semiHidden="1" w:unhideWhenUsed="1"/>
     <w:lsdException w:name="Table Elegant" w:semiHidden="1" w:unhideWhenUsed="1"/>
+    <w:lsdException w:name="Table Professional" w:semiHidden="1" w:unhideWhenUsed="1"/>
     <w:lsdException w:name="Table Subtle 1" w:semiHidden="1" w:unhideWhenUsed="1"/>
     <w:lsdException w:name="Table Subtle 2" w:semiHidden="1" w:unhideWhenUsed="1"/>
+    <w:lsdException w:name="Table Web 1" w:semiHidden="1" w:unhideWhenUsed="1"/>
+    <w:lsdException w:name="Table Web 2" w:semiHidden="1" w:unhideWhenUsed="1"/>
     <w:lsdException w:name="Table Web 3" w:semiHidden="1" w:unhideWhenUsed="1"/>
     <w:lsdException w:name="Balloon Text" w:semiHidden="1" w:unhideWhenUsed="1"/>
     <w:lsdException w:name="Table Grid" w:uiPriority="39"/>
@@ -26684,10 +26318,10 @@
       <w:szCs w:val="22"/>
     </w:rPr>
   </w:style>
-  <w:style w:type="paragraph" w:styleId="Heading1">
+  <w:style w:type="paragraph" w:styleId="Ttulo1">
     <w:name w:val="heading 1"/>
     <w:basedOn w:val="Normal"/>
-    <w:link w:val="Heading1Char"/>
+    <w:link w:val="Ttulo1Car"/>
     <w:uiPriority w:val="2"/>
     <w:qFormat/>
     <w:rsid w:val="001F3733"/>
@@ -26702,10 +26336,10 @@
       <w:szCs w:val="24"/>
     </w:rPr>
   </w:style>
-  <w:style w:type="paragraph" w:styleId="Heading2">
+  <w:style w:type="paragraph" w:styleId="Ttulo2">
     <w:name w:val="heading 2"/>
     <w:basedOn w:val="Normal"/>
-    <w:link w:val="Heading2Char"/>
+    <w:link w:val="Ttulo2Car"/>
     <w:uiPriority w:val="2"/>
     <w:unhideWhenUsed/>
     <w:qFormat/>
@@ -26723,10 +26357,10 @@
       <w:sz w:val="52"/>
     </w:rPr>
   </w:style>
-  <w:style w:type="paragraph" w:styleId="Heading3">
+  <w:style w:type="paragraph" w:styleId="Ttulo3">
     <w:name w:val="heading 3"/>
     <w:basedOn w:val="Normal"/>
-    <w:link w:val="Heading3Char"/>
+    <w:link w:val="Ttulo3Car"/>
     <w:uiPriority w:val="2"/>
     <w:unhideWhenUsed/>
     <w:qFormat/>
@@ -26741,10 +26375,10 @@
       <w:sz w:val="24"/>
     </w:rPr>
   </w:style>
-  <w:style w:type="paragraph" w:styleId="Heading4">
+  <w:style w:type="paragraph" w:styleId="Ttulo4">
     <w:name w:val="heading 4"/>
     <w:basedOn w:val="Normal"/>
-    <w:link w:val="Heading4Char"/>
+    <w:link w:val="Ttulo4Car"/>
     <w:uiPriority w:val="2"/>
     <w:unhideWhenUsed/>
     <w:qFormat/>
@@ -26764,11 +26398,11 @@
       <w:sz w:val="36"/>
     </w:rPr>
   </w:style>
-  <w:style w:type="paragraph" w:styleId="Heading5">
+  <w:style w:type="paragraph" w:styleId="Ttulo5">
     <w:name w:val="heading 5"/>
     <w:basedOn w:val="Normal"/>
     <w:next w:val="Normal"/>
-    <w:link w:val="Heading5Char"/>
+    <w:link w:val="Ttulo5Car"/>
     <w:uiPriority w:val="2"/>
     <w:semiHidden/>
     <w:unhideWhenUsed/>
@@ -26786,13 +26420,13 @@
       <w:kern w:val="28"/>
     </w:rPr>
   </w:style>
-  <w:style w:type="character" w:default="1" w:styleId="DefaultParagraphFont">
+  <w:style w:type="character" w:default="1" w:styleId="Fuentedeprrafopredeter">
     <w:name w:val="Default Paragraph Font"/>
     <w:uiPriority w:val="1"/>
     <w:semiHidden/>
     <w:unhideWhenUsed/>
   </w:style>
-  <w:style w:type="table" w:default="1" w:styleId="TableNormal">
+  <w:style w:type="table" w:default="1" w:styleId="Tablanormal">
     <w:name w:val="Normal Table"/>
     <w:uiPriority w:val="99"/>
     <w:semiHidden/>
@@ -26807,16 +26441,16 @@
       </w:tblCellMar>
     </w:tblPr>
   </w:style>
-  <w:style w:type="numbering" w:default="1" w:styleId="NoList">
+  <w:style w:type="numbering" w:default="1" w:styleId="Sinlista">
     <w:name w:val="No List"/>
     <w:uiPriority w:val="99"/>
     <w:semiHidden/>
     <w:unhideWhenUsed/>
   </w:style>
-  <w:style w:type="character" w:customStyle="1" w:styleId="Heading1Char">
-    <w:name w:val="Heading 1 Char"/>
-    <w:basedOn w:val="DefaultParagraphFont"/>
-    <w:link w:val="Heading1"/>
+  <w:style w:type="character" w:customStyle="1" w:styleId="Ttulo1Car">
+    <w:name w:val="Título 1 Car"/>
+    <w:basedOn w:val="Fuentedeprrafopredeter"/>
+    <w:link w:val="Ttulo1"/>
     <w:uiPriority w:val="2"/>
     <w:rsid w:val="001F3733"/>
     <w:rPr>
@@ -26827,10 +26461,10 @@
       <w:szCs w:val="24"/>
     </w:rPr>
   </w:style>
-  <w:style w:type="paragraph" w:styleId="Title">
+  <w:style w:type="paragraph" w:styleId="Ttulo">
     <w:name w:val="Title"/>
     <w:basedOn w:val="Normal"/>
-    <w:link w:val="TitleChar"/>
+    <w:link w:val="TtuloCar"/>
     <w:uiPriority w:val="1"/>
     <w:qFormat/>
     <w:rsid w:val="00453E8C"/>
@@ -26846,10 +26480,10 @@
       <w:szCs w:val="40"/>
     </w:rPr>
   </w:style>
-  <w:style w:type="character" w:customStyle="1" w:styleId="TitleChar">
-    <w:name w:val="Title Char"/>
-    <w:basedOn w:val="DefaultParagraphFont"/>
-    <w:link w:val="Title"/>
+  <w:style w:type="character" w:customStyle="1" w:styleId="TtuloCar">
+    <w:name w:val="Título Car"/>
+    <w:basedOn w:val="Fuentedeprrafopredeter"/>
+    <w:link w:val="Ttulo"/>
     <w:uiPriority w:val="1"/>
     <w:rsid w:val="00453E8C"/>
     <w:rPr>
@@ -26861,10 +26495,10 @@
       <w:szCs w:val="40"/>
     </w:rPr>
   </w:style>
-  <w:style w:type="paragraph" w:styleId="Subtitle">
+  <w:style w:type="paragraph" w:styleId="Subttulo">
     <w:name w:val="Subtitle"/>
     <w:basedOn w:val="Normal"/>
-    <w:link w:val="SubtitleChar"/>
+    <w:link w:val="SubttuloCar"/>
     <w:uiPriority w:val="4"/>
     <w:qFormat/>
     <w:rsid w:val="00453E8C"/>
@@ -26877,10 +26511,10 @@
       <w:sz w:val="72"/>
     </w:rPr>
   </w:style>
-  <w:style w:type="character" w:customStyle="1" w:styleId="SubtitleChar">
-    <w:name w:val="Subtitle Char"/>
-    <w:basedOn w:val="DefaultParagraphFont"/>
-    <w:link w:val="Subtitle"/>
+  <w:style w:type="character" w:customStyle="1" w:styleId="SubttuloCar">
+    <w:name w:val="Subtítulo Car"/>
+    <w:basedOn w:val="Fuentedeprrafopredeter"/>
+    <w:link w:val="Subttulo"/>
     <w:uiPriority w:val="4"/>
     <w:rsid w:val="00453E8C"/>
     <w:rPr>
@@ -26891,7 +26525,7 @@
       <w:szCs w:val="22"/>
     </w:rPr>
   </w:style>
-  <w:style w:type="paragraph" w:styleId="NoSpacing">
+  <w:style w:type="paragraph" w:styleId="Sinespaciado">
     <w:name w:val="No Spacing"/>
     <w:uiPriority w:val="1"/>
     <w:unhideWhenUsed/>
@@ -26905,10 +26539,10 @@
       <w:spacing w:val="10"/>
     </w:rPr>
   </w:style>
-  <w:style w:type="character" w:customStyle="1" w:styleId="Heading2Char">
-    <w:name w:val="Heading 2 Char"/>
-    <w:basedOn w:val="DefaultParagraphFont"/>
-    <w:link w:val="Heading2"/>
+  <w:style w:type="character" w:customStyle="1" w:styleId="Ttulo2Car">
+    <w:name w:val="Título 2 Car"/>
+    <w:basedOn w:val="Fuentedeprrafopredeter"/>
+    <w:link w:val="Ttulo2"/>
     <w:uiPriority w:val="2"/>
     <w:rsid w:val="00103885"/>
     <w:rPr>
@@ -26920,10 +26554,10 @@
       <w:szCs w:val="22"/>
     </w:rPr>
   </w:style>
-  <w:style w:type="character" w:customStyle="1" w:styleId="Heading3Char">
-    <w:name w:val="Heading 3 Char"/>
-    <w:basedOn w:val="DefaultParagraphFont"/>
-    <w:link w:val="Heading3"/>
+  <w:style w:type="character" w:customStyle="1" w:styleId="Ttulo3Car">
+    <w:name w:val="Título 3 Car"/>
+    <w:basedOn w:val="Fuentedeprrafopredeter"/>
+    <w:link w:val="Ttulo3"/>
     <w:uiPriority w:val="2"/>
     <w:rsid w:val="004F1C4A"/>
     <w:rPr>
@@ -26932,10 +26566,10 @@
       <w:szCs w:val="22"/>
     </w:rPr>
   </w:style>
-  <w:style w:type="character" w:customStyle="1" w:styleId="Heading4Char">
-    <w:name w:val="Heading 4 Char"/>
-    <w:basedOn w:val="DefaultParagraphFont"/>
-    <w:link w:val="Heading4"/>
+  <w:style w:type="character" w:customStyle="1" w:styleId="Ttulo4Car">
+    <w:name w:val="Título 4 Car"/>
+    <w:basedOn w:val="Fuentedeprrafopredeter"/>
+    <w:link w:val="Ttulo4"/>
     <w:uiPriority w:val="2"/>
     <w:rsid w:val="004F1C4A"/>
     <w:rPr>
@@ -26966,10 +26600,10 @@
       <w:szCs w:val="17"/>
     </w:rPr>
   </w:style>
-  <w:style w:type="character" w:customStyle="1" w:styleId="Heading5Char">
-    <w:name w:val="Heading 5 Char"/>
-    <w:basedOn w:val="DefaultParagraphFont"/>
-    <w:link w:val="Heading5"/>
+  <w:style w:type="character" w:customStyle="1" w:styleId="Ttulo5Car">
+    <w:name w:val="Título 5 Car"/>
+    <w:basedOn w:val="Fuentedeprrafopredeter"/>
+    <w:link w:val="Ttulo5"/>
     <w:uiPriority w:val="2"/>
     <w:semiHidden/>
     <w:rsid w:val="00103885"/>
@@ -26982,10 +26616,10 @@
       <w:szCs w:val="22"/>
     </w:rPr>
   </w:style>
-  <w:style w:type="paragraph" w:styleId="Header">
+  <w:style w:type="paragraph" w:styleId="Encabezado">
     <w:name w:val="header"/>
     <w:basedOn w:val="Normal"/>
-    <w:link w:val="HeaderChar"/>
+    <w:link w:val="EncabezadoCar"/>
     <w:uiPriority w:val="99"/>
     <w:unhideWhenUsed/>
     <w:rsid w:val="005A718F"/>
@@ -26993,17 +26627,17 @@
       <w:spacing w:line="240" w:lineRule="auto"/>
     </w:pPr>
   </w:style>
-  <w:style w:type="character" w:customStyle="1" w:styleId="HeaderChar">
-    <w:name w:val="Header Char"/>
-    <w:basedOn w:val="DefaultParagraphFont"/>
-    <w:link w:val="Header"/>
+  <w:style w:type="character" w:customStyle="1" w:styleId="EncabezadoCar">
+    <w:name w:val="Encabezado Car"/>
+    <w:basedOn w:val="Fuentedeprrafopredeter"/>
+    <w:link w:val="Encabezado"/>
     <w:uiPriority w:val="99"/>
     <w:rsid w:val="005A718F"/>
   </w:style>
-  <w:style w:type="paragraph" w:styleId="Footer">
+  <w:style w:type="paragraph" w:styleId="Piedepgina">
     <w:name w:val="footer"/>
     <w:basedOn w:val="Normal"/>
-    <w:link w:val="FooterChar"/>
+    <w:link w:val="PiedepginaCar"/>
     <w:uiPriority w:val="99"/>
     <w:unhideWhenUsed/>
     <w:rsid w:val="005A718F"/>
@@ -27012,16 +26646,16 @@
       <w:jc w:val="center"/>
     </w:pPr>
   </w:style>
-  <w:style w:type="character" w:customStyle="1" w:styleId="FooterChar">
-    <w:name w:val="Footer Char"/>
-    <w:basedOn w:val="DefaultParagraphFont"/>
-    <w:link w:val="Footer"/>
+  <w:style w:type="character" w:customStyle="1" w:styleId="PiedepginaCar">
+    <w:name w:val="Pie de página Car"/>
+    <w:basedOn w:val="Fuentedeprrafopredeter"/>
+    <w:link w:val="Piedepgina"/>
     <w:uiPriority w:val="99"/>
     <w:rsid w:val="005A718F"/>
   </w:style>
-  <w:style w:type="character" w:styleId="PlaceholderText">
+  <w:style w:type="character" w:styleId="Textodelmarcadordeposicin">
     <w:name w:val="Placeholder Text"/>
-    <w:basedOn w:val="DefaultParagraphFont"/>
+    <w:basedOn w:val="Fuentedeprrafopredeter"/>
     <w:uiPriority w:val="99"/>
     <w:semiHidden/>
     <w:rsid w:val="00945900"/>
@@ -27029,9 +26663,9 @@
       <w:color w:val="808080"/>
     </w:rPr>
   </w:style>
-  <w:style w:type="paragraph" w:styleId="TOCHeading">
+  <w:style w:type="paragraph" w:styleId="TtuloTDC">
     <w:name w:val="TOC Heading"/>
-    <w:basedOn w:val="Heading1"/>
+    <w:basedOn w:val="Ttulo1"/>
     <w:next w:val="Normal"/>
     <w:uiPriority w:val="39"/>
     <w:unhideWhenUsed/>
@@ -27050,7 +26684,7 @@
       <w:szCs w:val="28"/>
     </w:rPr>
   </w:style>
-  <w:style w:type="paragraph" w:styleId="TOC1">
+  <w:style w:type="paragraph" w:styleId="TDC1">
     <w:name w:val="toc 1"/>
     <w:basedOn w:val="Normal"/>
     <w:next w:val="Normal"/>
@@ -27069,7 +26703,7 @@
       <w:szCs w:val="24"/>
     </w:rPr>
   </w:style>
-  <w:style w:type="paragraph" w:styleId="TOC2">
+  <w:style w:type="paragraph" w:styleId="TDC2">
     <w:name w:val="toc 2"/>
     <w:basedOn w:val="Normal"/>
     <w:next w:val="Normal"/>
@@ -27087,7 +26721,7 @@
       <w:sz w:val="22"/>
     </w:rPr>
   </w:style>
-  <w:style w:type="paragraph" w:styleId="TOC3">
+  <w:style w:type="paragraph" w:styleId="TDC3">
     <w:name w:val="toc 3"/>
     <w:basedOn w:val="Normal"/>
     <w:next w:val="Normal"/>
@@ -27105,7 +26739,7 @@
       <w:szCs w:val="20"/>
     </w:rPr>
   </w:style>
-  <w:style w:type="paragraph" w:styleId="TOC4">
+  <w:style w:type="paragraph" w:styleId="TDC4">
     <w:name w:val="toc 4"/>
     <w:basedOn w:val="Normal"/>
     <w:next w:val="Normal"/>
@@ -27124,7 +26758,7 @@
       <w:szCs w:val="20"/>
     </w:rPr>
   </w:style>
-  <w:style w:type="paragraph" w:styleId="TOC5">
+  <w:style w:type="paragraph" w:styleId="TDC5">
     <w:name w:val="toc 5"/>
     <w:basedOn w:val="Normal"/>
     <w:next w:val="Normal"/>
@@ -27143,7 +26777,7 @@
       <w:szCs w:val="20"/>
     </w:rPr>
   </w:style>
-  <w:style w:type="paragraph" w:styleId="TOC6">
+  <w:style w:type="paragraph" w:styleId="TDC6">
     <w:name w:val="toc 6"/>
     <w:basedOn w:val="Normal"/>
     <w:next w:val="Normal"/>
@@ -27162,7 +26796,7 @@
       <w:szCs w:val="20"/>
     </w:rPr>
   </w:style>
-  <w:style w:type="paragraph" w:styleId="TOC7">
+  <w:style w:type="paragraph" w:styleId="TDC7">
     <w:name w:val="toc 7"/>
     <w:basedOn w:val="Normal"/>
     <w:next w:val="Normal"/>
@@ -27181,7 +26815,7 @@
       <w:szCs w:val="20"/>
     </w:rPr>
   </w:style>
-  <w:style w:type="paragraph" w:styleId="TOC8">
+  <w:style w:type="paragraph" w:styleId="TDC8">
     <w:name w:val="toc 8"/>
     <w:basedOn w:val="Normal"/>
     <w:next w:val="Normal"/>
@@ -27200,7 +26834,7 @@
       <w:szCs w:val="20"/>
     </w:rPr>
   </w:style>
-  <w:style w:type="paragraph" w:styleId="TOC9">
+  <w:style w:type="paragraph" w:styleId="TDC9">
     <w:name w:val="toc 9"/>
     <w:basedOn w:val="Normal"/>
     <w:next w:val="Normal"/>
@@ -27219,9 +26853,9 @@
       <w:szCs w:val="20"/>
     </w:rPr>
   </w:style>
-  <w:style w:type="character" w:styleId="Hyperlink">
+  <w:style w:type="character" w:styleId="Hipervnculo">
     <w:name w:val="Hyperlink"/>
-    <w:basedOn w:val="DefaultParagraphFont"/>
+    <w:basedOn w:val="Fuentedeprrafopredeter"/>
     <w:uiPriority w:val="99"/>
     <w:unhideWhenUsed/>
     <w:rsid w:val="006D4CF7"/>
@@ -27243,9 +26877,9 @@
       <w:sz w:val="56"/>
     </w:rPr>
   </w:style>
-  <w:style w:type="character" w:styleId="Emphasis">
+  <w:style w:type="character" w:styleId="nfasis">
     <w:name w:val="Emphasis"/>
-    <w:basedOn w:val="DefaultParagraphFont"/>
+    <w:basedOn w:val="Fuentedeprrafopredeter"/>
     <w:uiPriority w:val="20"/>
     <w:qFormat/>
     <w:rsid w:val="0043371F"/>
@@ -27254,9 +26888,9 @@
       <w:iCs/>
     </w:rPr>
   </w:style>
-  <w:style w:type="character" w:styleId="FollowedHyperlink">
+  <w:style w:type="character" w:styleId="Hipervnculovisitado">
     <w:name w:val="FollowedHyperlink"/>
-    <w:basedOn w:val="DefaultParagraphFont"/>
+    <w:basedOn w:val="Fuentedeprrafopredeter"/>
     <w:uiPriority w:val="99"/>
     <w:semiHidden/>
     <w:unhideWhenUsed/>
@@ -27283,7 +26917,7 @@
       <w:lang w:val="es-ES" w:eastAsia="es-ES"/>
     </w:rPr>
   </w:style>
-  <w:style w:type="paragraph" w:styleId="ListBullet">
+  <w:style w:type="paragraph" w:styleId="Listaconvietas">
     <w:name w:val="List Bullet"/>
     <w:basedOn w:val="Normal"/>
     <w:uiPriority w:val="99"/>
@@ -27296,10 +26930,10 @@
       <w:contextualSpacing/>
     </w:pPr>
   </w:style>
-  <w:style w:type="paragraph" w:styleId="BalloonText">
+  <w:style w:type="paragraph" w:styleId="Textodeglobo">
     <w:name w:val="Balloon Text"/>
     <w:basedOn w:val="Normal"/>
-    <w:link w:val="BalloonTextChar"/>
+    <w:link w:val="TextodegloboCar"/>
     <w:uiPriority w:val="99"/>
     <w:semiHidden/>
     <w:unhideWhenUsed/>
@@ -27313,10 +26947,10 @@
       <w:szCs w:val="18"/>
     </w:rPr>
   </w:style>
-  <w:style w:type="character" w:customStyle="1" w:styleId="BalloonTextChar">
-    <w:name w:val="Balloon Text Char"/>
-    <w:basedOn w:val="DefaultParagraphFont"/>
-    <w:link w:val="BalloonText"/>
+  <w:style w:type="character" w:customStyle="1" w:styleId="TextodegloboCar">
+    <w:name w:val="Texto de globo Car"/>
+    <w:basedOn w:val="Fuentedeprrafopredeter"/>
+    <w:link w:val="Textodeglobo"/>
     <w:uiPriority w:val="99"/>
     <w:semiHidden/>
     <w:rsid w:val="00715B14"/>
@@ -27325,7 +26959,7 @@
       <w:color w:val="FFFFFF" w:themeColor="background1"/>
     </w:rPr>
   </w:style>
-  <w:style w:type="paragraph" w:styleId="ListParagraph">
+  <w:style w:type="paragraph" w:styleId="Prrafodelista">
     <w:name w:val="List Paragraph"/>
     <w:basedOn w:val="Normal"/>
     <w:uiPriority w:val="34"/>
@@ -27337,9 +26971,9 @@
       <w:contextualSpacing/>
     </w:pPr>
   </w:style>
-  <w:style w:type="table" w:styleId="TableGrid">
+  <w:style w:type="table" w:styleId="Tablaconcuadrcula">
     <w:name w:val="Table Grid"/>
-    <w:basedOn w:val="TableNormal"/>
+    <w:basedOn w:val="Tablanormal"/>
     <w:uiPriority w:val="39"/>
     <w:rsid w:val="00F80E9F"/>
     <w:pPr>
@@ -27356,9 +26990,9 @@
       </w:tblBorders>
     </w:tblPr>
   </w:style>
-  <w:style w:type="table" w:styleId="GridTable5Dark-Accent4">
+  <w:style w:type="table" w:styleId="Tablaconcuadrcula5oscura-nfasis4">
     <w:name w:val="Grid Table 5 Dark Accent 4"/>
-    <w:basedOn w:val="TableNormal"/>
+    <w:basedOn w:val="Tablanormal"/>
     <w:uiPriority w:val="50"/>
     <w:rsid w:val="008F65F4"/>
     <w:pPr>
@@ -27696,7 +27330,7 @@
 </file>
 
 <file path=customXml/itemProps1.xml><?xml version="1.0" encoding="utf-8"?>
-<ds:datastoreItem xmlns:ds="http://schemas.openxmlformats.org/officeDocument/2006/customXml" ds:itemID="{4054C0CC-51EA-4622-9B06-9BC3B3B4D7E8}">
+<ds:datastoreItem xmlns:ds="http://schemas.openxmlformats.org/officeDocument/2006/customXml" ds:itemID="{2BBA0399-634C-4E19-9AB5-45633927DF5D}">
   <ds:schemaRefs>
     <ds:schemaRef ds:uri="http://schemas.openxmlformats.org/officeDocument/2006/bibliography"/>
   </ds:schemaRefs>

</xml_diff>